<commit_message>
Changes to be committed: 	modified:   Assignments/rmcmillan1MoEPoFSpace.docx
</commit_message>
<xml_diff>
--- a/LAB/Assignments/rmcmillan1MoEPoFSpace.docx
+++ b/LAB/Assignments/rmcmillan1MoEPoFSpace.docx
@@ -2,114 +2,10 @@
 <file path=word/document.xml><?xml version="1.0" encoding="utf-8"?>
 <w:document xmlns:wpc="http://schemas.microsoft.com/office/word/2010/wordprocessingCanvas" xmlns:mc="http://schemas.openxmlformats.org/markup-compatibility/2006" xmlns:o="urn:schemas-microsoft-com:office:office" xmlns:r="http://schemas.openxmlformats.org/officeDocument/2006/relationships" xmlns:m="http://schemas.openxmlformats.org/officeDocument/2006/math" xmlns:v="urn:schemas-microsoft-com:vml" xmlns:wp14="http://schemas.microsoft.com/office/word/2010/wordprocessingDrawing" xmlns:wp="http://schemas.openxmlformats.org/drawingml/2006/wordprocessingDrawing" xmlns:w10="urn:schemas-microsoft-com:office:word" xmlns:w="http://schemas.openxmlformats.org/wordprocessingml/2006/main" xmlns:w14="http://schemas.microsoft.com/office/word/2010/wordml" xmlns:w15="http://schemas.microsoft.com/office/word/2012/wordml" xmlns:wpg="http://schemas.microsoft.com/office/word/2010/wordprocessingGroup" xmlns:wpi="http://schemas.microsoft.com/office/word/2010/wordprocessingInk" xmlns:wne="http://schemas.microsoft.com/office/word/2006/wordml" xmlns:wps="http://schemas.microsoft.com/office/word/2010/wordprocessingShape" mc:Ignorable="w14 w15 wp14">
   <w:body>
-    <w:p>
-      <w:r>
-        <w:rPr>
-          <w:noProof/>
-        </w:rPr>
-        <w:drawing>
-          <wp:inline distT="0" distB="0" distL="0" distR="0">
-            <wp:extent cx="666750" cy="200025"/>
-            <wp:effectExtent l="0" t="0" r="0" b="0"/>
-            <wp:docPr id="1" name="Picture 1"/>
-            <wp:cNvGraphicFramePr>
-              <a:graphicFrameLocks xmlns:a="http://schemas.openxmlformats.org/drawingml/2006/main" noChangeAspect="1"/>
-            </wp:cNvGraphicFramePr>
-            <a:graphic xmlns:a="http://schemas.openxmlformats.org/drawingml/2006/main">
-              <a:graphicData uri="http://schemas.openxmlformats.org/drawingml/2006/picture">
-                <pic:pic xmlns:pic="http://schemas.openxmlformats.org/drawingml/2006/picture">
-                  <pic:nvPicPr>
-                    <pic:cNvPr id="0" name="Picture 1"/>
-                    <pic:cNvPicPr>
-                      <a:picLocks noChangeAspect="1" noChangeArrowheads="1"/>
-                    </pic:cNvPicPr>
-                  </pic:nvPicPr>
-                  <pic:blipFill>
-                    <a:blip r:embed="rId4" cstate="print">
-                      <a:extLst>
-                        <a:ext uri="{28A0092B-C50C-407E-A947-70E740481C1C}">
-                          <a14:useLocalDpi xmlns:a14="http://schemas.microsoft.com/office/drawing/2010/main" val="0"/>
-                        </a:ext>
-                      </a:extLst>
-                    </a:blip>
-                    <a:srcRect/>
-                    <a:stretch>
-                      <a:fillRect/>
-                    </a:stretch>
-                  </pic:blipFill>
-                  <pic:spPr bwMode="auto">
-                    <a:xfrm>
-                      <a:off x="0" y="0"/>
-                      <a:ext cx="666750" cy="200025"/>
-                    </a:xfrm>
-                    <a:prstGeom prst="rect">
-                      <a:avLst/>
-                    </a:prstGeom>
-                    <a:noFill/>
-                    <a:ln>
-                      <a:noFill/>
-                    </a:ln>
-                  </pic:spPr>
-                </pic:pic>
-              </a:graphicData>
-            </a:graphic>
-          </wp:inline>
-        </w:drawing>
-      </w:r>
-      <w:r>
-        <w:drawing>
-          <wp:inline distT="0" distB="0" distL="0" distR="0">
-            <wp:extent cx="666750" cy="200025"/>
-            <wp:effectExtent l="0" t="0" r="0" b="0"/>
-            <wp:docPr id="2" name="Picture 2"/>
-            <wp:cNvGraphicFramePr>
-              <a:graphicFrameLocks xmlns:a="http://schemas.openxmlformats.org/drawingml/2006/main" noChangeAspect="1"/>
-            </wp:cNvGraphicFramePr>
-            <a:graphic xmlns:a="http://schemas.openxmlformats.org/drawingml/2006/main">
-              <a:graphicData uri="http://schemas.openxmlformats.org/drawingml/2006/picture">
-                <pic:pic xmlns:pic="http://schemas.openxmlformats.org/drawingml/2006/picture">
-                  <pic:nvPicPr>
-                    <pic:cNvPr id="0" name="Picture 2"/>
-                    <pic:cNvPicPr>
-                      <a:picLocks noChangeAspect="1" noChangeArrowheads="1"/>
-                    </pic:cNvPicPr>
-                  </pic:nvPicPr>
-                  <pic:blipFill>
-                    <a:blip r:embed="rId4" cstate="print">
-                      <a:extLst>
-                        <a:ext uri="{28A0092B-C50C-407E-A947-70E740481C1C}">
-                          <a14:useLocalDpi xmlns:a14="http://schemas.microsoft.com/office/drawing/2010/main" val="0"/>
-                        </a:ext>
-                      </a:extLst>
-                    </a:blip>
-                    <a:srcRect/>
-                    <a:stretch>
-                      <a:fillRect/>
-                    </a:stretch>
-                  </pic:blipFill>
-                  <pic:spPr bwMode="auto">
-                    <a:xfrm>
-                      <a:off x="0" y="0"/>
-                      <a:ext cx="666750" cy="200025"/>
-                    </a:xfrm>
-                    <a:prstGeom prst="rect">
-                      <a:avLst/>
-                    </a:prstGeom>
-                    <a:noFill/>
-                    <a:ln>
-                      <a:noFill/>
-                    </a:ln>
-                  </pic:spPr>
-                </pic:pic>
-              </a:graphicData>
-            </a:graphic>
-          </wp:inline>
-        </w:drawing>
-      </w:r>
-    </w:p>
     <w:tbl>
       <w:tblPr>
-        <w:tblW w:w="9800" w:type="dxa"/>
+        <w:tblpPr w:leftFromText="180" w:rightFromText="180" w:vertAnchor="text" w:horzAnchor="margin" w:tblpXSpec="center" w:tblpY="-194"/>
+        <w:tblW w:w="10000" w:type="dxa"/>
         <w:tblLook w:val="04A0" w:firstRow="1" w:lastRow="0" w:firstColumn="1" w:lastColumn="0" w:noHBand="0" w:noVBand="1"/>
       </w:tblPr>
       <w:tblGrid>
@@ -125,7 +21,7 @@
         </w:trPr>
         <w:tc>
           <w:tcPr>
-            <w:tcW w:w="1556" w:type="dxa"/>
+            <w:tcW w:w="1756" w:type="dxa"/>
             <w:tcBorders>
               <w:top w:val="nil"/>
               <w:left w:val="nil"/>
@@ -285,7 +181,7 @@
         </w:trPr>
         <w:tc>
           <w:tcPr>
-            <w:tcW w:w="1556" w:type="dxa"/>
+            <w:tcW w:w="1756" w:type="dxa"/>
             <w:tcBorders>
               <w:top w:val="nil"/>
               <w:left w:val="nil"/>
@@ -442,7 +338,7 @@
         </w:trPr>
         <w:tc>
           <w:tcPr>
-            <w:tcW w:w="1556" w:type="dxa"/>
+            <w:tcW w:w="1756" w:type="dxa"/>
             <w:tcBorders>
               <w:top w:val="nil"/>
               <w:left w:val="nil"/>
@@ -600,7 +496,7 @@
         </w:trPr>
         <w:tc>
           <w:tcPr>
-            <w:tcW w:w="1556" w:type="dxa"/>
+            <w:tcW w:w="1756" w:type="dxa"/>
             <w:tcBorders>
               <w:top w:val="nil"/>
               <w:left w:val="nil"/>
@@ -758,7 +654,7 @@
         </w:trPr>
         <w:tc>
           <w:tcPr>
-            <w:tcW w:w="1556" w:type="dxa"/>
+            <w:tcW w:w="1756" w:type="dxa"/>
             <w:tcBorders>
               <w:top w:val="nil"/>
               <w:left w:val="nil"/>
@@ -916,7 +812,7 @@
         </w:trPr>
         <w:tc>
           <w:tcPr>
-            <w:tcW w:w="1556" w:type="dxa"/>
+            <w:tcW w:w="1756" w:type="dxa"/>
             <w:tcBorders>
               <w:top w:val="nil"/>
               <w:left w:val="nil"/>
@@ -937,7 +833,6 @@
                 <w:color w:val="000000"/>
               </w:rPr>
             </w:pPr>
-            <w:bookmarkStart w:id="0" w:name="_GoBack"/>
           </w:p>
         </w:tc>
         <w:tc>
@@ -1065,165 +960,6 @@
                 <w:color w:val="000000"/>
               </w:rPr>
               <w:t>0.022898352</w:t>
-            </w:r>
-          </w:p>
-        </w:tc>
-      </w:tr>
-      <w:bookmarkEnd w:id="0"/>
-      <w:tr>
-        <w:trPr>
-          <w:trHeight w:val="300"/>
-        </w:trPr>
-        <w:tc>
-          <w:tcPr>
-            <w:tcW w:w="1556" w:type="dxa"/>
-            <w:tcBorders>
-              <w:top w:val="nil"/>
-              <w:left w:val="nil"/>
-              <w:bottom w:val="nil"/>
-              <w:right w:val="nil"/>
-            </w:tcBorders>
-            <w:shd w:val="clear" w:color="auto" w:fill="auto"/>
-            <w:noWrap/>
-            <w:vAlign w:val="bottom"/>
-            <w:hideMark/>
-          </w:tcPr>
-          <w:p>
-            <w:pPr>
-              <w:spacing w:after="0" w:line="240" w:lineRule="auto"/>
-              <w:jc w:val="right"/>
-              <w:rPr>
-                <w:rFonts w:ascii="Calibri" w:eastAsia="Times New Roman" w:hAnsi="Calibri" w:cs="Times New Roman"/>
-                <w:color w:val="000000"/>
-              </w:rPr>
-            </w:pPr>
-          </w:p>
-        </w:tc>
-        <w:tc>
-          <w:tcPr>
-            <w:tcW w:w="1636" w:type="dxa"/>
-            <w:tcBorders>
-              <w:top w:val="nil"/>
-              <w:left w:val="nil"/>
-              <w:bottom w:val="nil"/>
-              <w:right w:val="nil"/>
-            </w:tcBorders>
-            <w:shd w:val="clear" w:color="auto" w:fill="auto"/>
-            <w:noWrap/>
-            <w:vAlign w:val="bottom"/>
-            <w:hideMark/>
-          </w:tcPr>
-          <w:p>
-            <w:pPr>
-              <w:spacing w:after="0" w:line="240" w:lineRule="auto"/>
-              <w:jc w:val="right"/>
-              <w:rPr>
-                <w:rFonts w:ascii="Calibri" w:eastAsia="Times New Roman" w:hAnsi="Calibri" w:cs="Times New Roman"/>
-                <w:color w:val="000000"/>
-              </w:rPr>
-            </w:pPr>
-            <w:r>
-              <w:rPr>
-                <w:rFonts w:ascii="Calibri" w:eastAsia="Times New Roman" w:hAnsi="Calibri" w:cs="Times New Roman"/>
-                <w:color w:val="000000"/>
-              </w:rPr>
-              <w:t>12</w:t>
-            </w:r>
-          </w:p>
-        </w:tc>
-        <w:tc>
-          <w:tcPr>
-            <w:tcW w:w="2216" w:type="dxa"/>
-            <w:tcBorders>
-              <w:top w:val="nil"/>
-              <w:left w:val="nil"/>
-              <w:bottom w:val="nil"/>
-              <w:right w:val="nil"/>
-            </w:tcBorders>
-            <w:shd w:val="clear" w:color="auto" w:fill="auto"/>
-            <w:noWrap/>
-            <w:vAlign w:val="bottom"/>
-            <w:hideMark/>
-          </w:tcPr>
-          <w:p>
-            <w:pPr>
-              <w:spacing w:after="0" w:line="240" w:lineRule="auto"/>
-              <w:jc w:val="right"/>
-              <w:rPr>
-                <w:rFonts w:ascii="Calibri" w:eastAsia="Times New Roman" w:hAnsi="Calibri" w:cs="Times New Roman"/>
-                <w:color w:val="000000"/>
-              </w:rPr>
-            </w:pPr>
-            <w:r>
-              <w:rPr>
-                <w:rFonts w:ascii="Calibri" w:eastAsia="Times New Roman" w:hAnsi="Calibri" w:cs="Times New Roman"/>
-                <w:color w:val="000000"/>
-              </w:rPr>
-              <w:t>10.3</w:t>
-            </w:r>
-          </w:p>
-        </w:tc>
-        <w:tc>
-          <w:tcPr>
-            <w:tcW w:w="1676" w:type="dxa"/>
-            <w:tcBorders>
-              <w:top w:val="nil"/>
-              <w:left w:val="nil"/>
-              <w:bottom w:val="nil"/>
-              <w:right w:val="nil"/>
-            </w:tcBorders>
-            <w:shd w:val="clear" w:color="auto" w:fill="auto"/>
-            <w:noWrap/>
-            <w:vAlign w:val="bottom"/>
-            <w:hideMark/>
-          </w:tcPr>
-          <w:p>
-            <w:pPr>
-              <w:spacing w:after="0" w:line="240" w:lineRule="auto"/>
-              <w:jc w:val="right"/>
-              <w:rPr>
-                <w:rFonts w:ascii="Calibri" w:eastAsia="Times New Roman" w:hAnsi="Calibri" w:cs="Times New Roman"/>
-                <w:color w:val="000000"/>
-              </w:rPr>
-            </w:pPr>
-            <w:r>
-              <w:rPr>
-                <w:rFonts w:ascii="Calibri" w:eastAsia="Times New Roman" w:hAnsi="Calibri" w:cs="Times New Roman"/>
-                <w:color w:val="000000"/>
-              </w:rPr>
-              <w:t>0.083333333</w:t>
-            </w:r>
-          </w:p>
-        </w:tc>
-        <w:tc>
-          <w:tcPr>
-            <w:tcW w:w="2716" w:type="dxa"/>
-            <w:tcBorders>
-              <w:top w:val="nil"/>
-              <w:left w:val="nil"/>
-              <w:bottom w:val="nil"/>
-              <w:right w:val="nil"/>
-            </w:tcBorders>
-            <w:shd w:val="clear" w:color="auto" w:fill="auto"/>
-            <w:noWrap/>
-            <w:vAlign w:val="bottom"/>
-            <w:hideMark/>
-          </w:tcPr>
-          <w:p>
-            <w:pPr>
-              <w:spacing w:after="0" w:line="240" w:lineRule="auto"/>
-              <w:jc w:val="right"/>
-              <w:rPr>
-                <w:rFonts w:ascii="Calibri" w:eastAsia="Times New Roman" w:hAnsi="Calibri" w:cs="Times New Roman"/>
-                <w:color w:val="000000"/>
-              </w:rPr>
-            </w:pPr>
-            <w:r>
-              <w:rPr>
-                <w:rFonts w:ascii="Calibri" w:eastAsia="Times New Roman" w:hAnsi="Calibri" w:cs="Times New Roman"/>
-                <w:color w:val="000000"/>
-              </w:rPr>
-              <w:t>0.022779547</w:t>
             </w:r>
           </w:p>
         </w:tc>
@@ -1234,7 +970,7 @@
         </w:trPr>
         <w:tc>
           <w:tcPr>
-            <w:tcW w:w="1556" w:type="dxa"/>
+            <w:tcW w:w="1756" w:type="dxa"/>
             <w:tcBorders>
               <w:top w:val="nil"/>
               <w:left w:val="nil"/>
@@ -1274,12 +1010,19 @@
           <w:p>
             <w:pPr>
               <w:spacing w:after="0" w:line="240" w:lineRule="auto"/>
-              <w:rPr>
-                <w:rFonts w:ascii="Times New Roman" w:eastAsia="Times New Roman" w:hAnsi="Times New Roman" w:cs="Times New Roman"/>
-                <w:sz w:val="20"/>
-                <w:szCs w:val="20"/>
-              </w:rPr>
-            </w:pPr>
+              <w:jc w:val="right"/>
+              <w:rPr>
+                <w:rFonts w:ascii="Calibri" w:eastAsia="Times New Roman" w:hAnsi="Calibri" w:cs="Times New Roman"/>
+                <w:color w:val="000000"/>
+              </w:rPr>
+            </w:pPr>
+            <w:r>
+              <w:rPr>
+                <w:rFonts w:ascii="Calibri" w:eastAsia="Times New Roman" w:hAnsi="Calibri" w:cs="Times New Roman"/>
+                <w:color w:val="000000"/>
+              </w:rPr>
+              <w:t>12</w:t>
+            </w:r>
           </w:p>
         </w:tc>
         <w:tc>
@@ -1299,12 +1042,19 @@
           <w:p>
             <w:pPr>
               <w:spacing w:after="0" w:line="240" w:lineRule="auto"/>
-              <w:rPr>
-                <w:rFonts w:ascii="Times New Roman" w:eastAsia="Times New Roman" w:hAnsi="Times New Roman" w:cs="Times New Roman"/>
-                <w:sz w:val="20"/>
-                <w:szCs w:val="20"/>
-              </w:rPr>
-            </w:pPr>
+              <w:jc w:val="right"/>
+              <w:rPr>
+                <w:rFonts w:ascii="Calibri" w:eastAsia="Times New Roman" w:hAnsi="Calibri" w:cs="Times New Roman"/>
+                <w:color w:val="000000"/>
+              </w:rPr>
+            </w:pPr>
+            <w:r>
+              <w:rPr>
+                <w:rFonts w:ascii="Calibri" w:eastAsia="Times New Roman" w:hAnsi="Calibri" w:cs="Times New Roman"/>
+                <w:color w:val="000000"/>
+              </w:rPr>
+              <w:t>10.3</w:t>
+            </w:r>
           </w:p>
         </w:tc>
         <w:tc>
@@ -1324,12 +1074,19 @@
           <w:p>
             <w:pPr>
               <w:spacing w:after="0" w:line="240" w:lineRule="auto"/>
-              <w:rPr>
-                <w:rFonts w:ascii="Times New Roman" w:eastAsia="Times New Roman" w:hAnsi="Times New Roman" w:cs="Times New Roman"/>
-                <w:sz w:val="20"/>
-                <w:szCs w:val="20"/>
-              </w:rPr>
-            </w:pPr>
+              <w:jc w:val="right"/>
+              <w:rPr>
+                <w:rFonts w:ascii="Calibri" w:eastAsia="Times New Roman" w:hAnsi="Calibri" w:cs="Times New Roman"/>
+                <w:color w:val="000000"/>
+              </w:rPr>
+            </w:pPr>
+            <w:r>
+              <w:rPr>
+                <w:rFonts w:ascii="Calibri" w:eastAsia="Times New Roman" w:hAnsi="Calibri" w:cs="Times New Roman"/>
+                <w:color w:val="000000"/>
+              </w:rPr>
+              <w:t>0.083333333</w:t>
+            </w:r>
           </w:p>
         </w:tc>
         <w:tc>
@@ -1349,12 +1106,19 @@
           <w:p>
             <w:pPr>
               <w:spacing w:after="0" w:line="240" w:lineRule="auto"/>
-              <w:rPr>
-                <w:rFonts w:ascii="Times New Roman" w:eastAsia="Times New Roman" w:hAnsi="Times New Roman" w:cs="Times New Roman"/>
-                <w:sz w:val="20"/>
-                <w:szCs w:val="20"/>
-              </w:rPr>
-            </w:pPr>
+              <w:jc w:val="right"/>
+              <w:rPr>
+                <w:rFonts w:ascii="Calibri" w:eastAsia="Times New Roman" w:hAnsi="Calibri" w:cs="Times New Roman"/>
+                <w:color w:val="000000"/>
+              </w:rPr>
+            </w:pPr>
+            <w:r>
+              <w:rPr>
+                <w:rFonts w:ascii="Calibri" w:eastAsia="Times New Roman" w:hAnsi="Calibri" w:cs="Times New Roman"/>
+                <w:color w:val="000000"/>
+              </w:rPr>
+              <w:t>0.022779547</w:t>
+            </w:r>
           </w:p>
         </w:tc>
       </w:tr>
@@ -1364,14 +1128,14 @@
         </w:trPr>
         <w:tc>
           <w:tcPr>
-            <w:tcW w:w="1556" w:type="dxa"/>
-            <w:tcBorders>
-              <w:top w:val="nil"/>
-              <w:left w:val="nil"/>
-              <w:bottom w:val="nil"/>
-              <w:right w:val="nil"/>
-            </w:tcBorders>
-            <w:shd w:val="clear" w:color="000000" w:fill="C6EFCE"/>
+            <w:tcW w:w="1756" w:type="dxa"/>
+            <w:tcBorders>
+              <w:top w:val="nil"/>
+              <w:left w:val="nil"/>
+              <w:bottom w:val="nil"/>
+              <w:right w:val="nil"/>
+            </w:tcBorders>
+            <w:shd w:val="clear" w:color="auto" w:fill="auto"/>
             <w:noWrap/>
             <w:vAlign w:val="bottom"/>
             <w:hideMark/>
@@ -1382,16 +1146,9 @@
               <w:jc w:val="right"/>
               <w:rPr>
                 <w:rFonts w:ascii="Calibri" w:eastAsia="Times New Roman" w:hAnsi="Calibri" w:cs="Times New Roman"/>
-                <w:color w:val="006100"/>
-              </w:rPr>
-            </w:pPr>
-            <w:r>
-              <w:rPr>
-                <w:rFonts w:ascii="Calibri" w:eastAsia="Times New Roman" w:hAnsi="Calibri" w:cs="Times New Roman"/>
-                <w:color w:val="006100"/>
-              </w:rPr>
-              <w:t>Fit -&gt;</w:t>
-            </w:r>
+                <w:color w:val="000000"/>
+              </w:rPr>
+            </w:pPr>
           </w:p>
         </w:tc>
         <w:tc>
@@ -1403,27 +1160,20 @@
               <w:bottom w:val="nil"/>
               <w:right w:val="nil"/>
             </w:tcBorders>
-            <w:shd w:val="clear" w:color="000000" w:fill="C6EFCE"/>
-            <w:noWrap/>
-            <w:vAlign w:val="bottom"/>
-            <w:hideMark/>
-          </w:tcPr>
-          <w:p>
-            <w:pPr>
-              <w:spacing w:after="0" w:line="240" w:lineRule="auto"/>
-              <w:jc w:val="right"/>
-              <w:rPr>
-                <w:rFonts w:ascii="Calibri" w:eastAsia="Times New Roman" w:hAnsi="Calibri" w:cs="Times New Roman"/>
-                <w:color w:val="006100"/>
-              </w:rPr>
-            </w:pPr>
-            <w:r>
-              <w:rPr>
-                <w:rFonts w:ascii="Calibri" w:eastAsia="Times New Roman" w:hAnsi="Calibri" w:cs="Times New Roman"/>
-                <w:color w:val="006100"/>
-              </w:rPr>
-              <w:t>1.252380952</w:t>
-            </w:r>
+            <w:shd w:val="clear" w:color="auto" w:fill="auto"/>
+            <w:noWrap/>
+            <w:vAlign w:val="bottom"/>
+            <w:hideMark/>
+          </w:tcPr>
+          <w:p>
+            <w:pPr>
+              <w:spacing w:after="0" w:line="240" w:lineRule="auto"/>
+              <w:rPr>
+                <w:rFonts w:ascii="Times New Roman" w:eastAsia="Times New Roman" w:hAnsi="Times New Roman" w:cs="Times New Roman"/>
+                <w:sz w:val="20"/>
+                <w:szCs w:val="20"/>
+              </w:rPr>
+            </w:pPr>
           </w:p>
         </w:tc>
         <w:tc>
@@ -1443,10 +1193,10 @@
           <w:p>
             <w:pPr>
               <w:spacing w:after="0" w:line="240" w:lineRule="auto"/>
-              <w:jc w:val="right"/>
-              <w:rPr>
-                <w:rFonts w:ascii="Calibri" w:eastAsia="Times New Roman" w:hAnsi="Calibri" w:cs="Times New Roman"/>
-                <w:color w:val="006100"/>
+              <w:rPr>
+                <w:rFonts w:ascii="Times New Roman" w:eastAsia="Times New Roman" w:hAnsi="Times New Roman" w:cs="Times New Roman"/>
+                <w:sz w:val="20"/>
+                <w:szCs w:val="20"/>
               </w:rPr>
             </w:pPr>
           </w:p>
@@ -1508,27 +1258,34 @@
         </w:trPr>
         <w:tc>
           <w:tcPr>
-            <w:tcW w:w="1556" w:type="dxa"/>
-            <w:tcBorders>
-              <w:top w:val="nil"/>
-              <w:left w:val="nil"/>
-              <w:bottom w:val="nil"/>
-              <w:right w:val="nil"/>
-            </w:tcBorders>
-            <w:shd w:val="clear" w:color="auto" w:fill="auto"/>
-            <w:noWrap/>
-            <w:vAlign w:val="bottom"/>
-            <w:hideMark/>
-          </w:tcPr>
-          <w:p>
-            <w:pPr>
-              <w:spacing w:after="0" w:line="240" w:lineRule="auto"/>
-              <w:rPr>
-                <w:rFonts w:ascii="Times New Roman" w:eastAsia="Times New Roman" w:hAnsi="Times New Roman" w:cs="Times New Roman"/>
-                <w:sz w:val="20"/>
-                <w:szCs w:val="20"/>
-              </w:rPr>
-            </w:pPr>
+            <w:tcW w:w="1756" w:type="dxa"/>
+            <w:tcBorders>
+              <w:top w:val="nil"/>
+              <w:left w:val="nil"/>
+              <w:bottom w:val="nil"/>
+              <w:right w:val="nil"/>
+            </w:tcBorders>
+            <w:shd w:val="clear" w:color="000000" w:fill="C6EFCE"/>
+            <w:noWrap/>
+            <w:vAlign w:val="bottom"/>
+            <w:hideMark/>
+          </w:tcPr>
+          <w:p>
+            <w:pPr>
+              <w:spacing w:after="0" w:line="240" w:lineRule="auto"/>
+              <w:jc w:val="right"/>
+              <w:rPr>
+                <w:rFonts w:ascii="Calibri" w:eastAsia="Times New Roman" w:hAnsi="Calibri" w:cs="Times New Roman"/>
+                <w:color w:val="006100"/>
+              </w:rPr>
+            </w:pPr>
+            <w:r>
+              <w:rPr>
+                <w:rFonts w:ascii="Calibri" w:eastAsia="Times New Roman" w:hAnsi="Calibri" w:cs="Times New Roman"/>
+                <w:color w:val="006100"/>
+              </w:rPr>
+              <w:t>Fit -&gt;</w:t>
+            </w:r>
           </w:p>
         </w:tc>
         <w:tc>
@@ -1540,20 +1297,27 @@
               <w:bottom w:val="nil"/>
               <w:right w:val="nil"/>
             </w:tcBorders>
-            <w:shd w:val="clear" w:color="auto" w:fill="auto"/>
-            <w:noWrap/>
-            <w:vAlign w:val="bottom"/>
-            <w:hideMark/>
-          </w:tcPr>
-          <w:p>
-            <w:pPr>
-              <w:spacing w:after="0" w:line="240" w:lineRule="auto"/>
-              <w:rPr>
-                <w:rFonts w:ascii="Times New Roman" w:eastAsia="Times New Roman" w:hAnsi="Times New Roman" w:cs="Times New Roman"/>
-                <w:sz w:val="20"/>
-                <w:szCs w:val="20"/>
-              </w:rPr>
-            </w:pPr>
+            <w:shd w:val="clear" w:color="000000" w:fill="C6EFCE"/>
+            <w:noWrap/>
+            <w:vAlign w:val="bottom"/>
+            <w:hideMark/>
+          </w:tcPr>
+          <w:p>
+            <w:pPr>
+              <w:spacing w:after="0" w:line="240" w:lineRule="auto"/>
+              <w:jc w:val="right"/>
+              <w:rPr>
+                <w:rFonts w:ascii="Calibri" w:eastAsia="Times New Roman" w:hAnsi="Calibri" w:cs="Times New Roman"/>
+                <w:color w:val="006100"/>
+              </w:rPr>
+            </w:pPr>
+            <w:r>
+              <w:rPr>
+                <w:rFonts w:ascii="Calibri" w:eastAsia="Times New Roman" w:hAnsi="Calibri" w:cs="Times New Roman"/>
+                <w:color w:val="006100"/>
+              </w:rPr>
+              <w:t>1.252380952</w:t>
+            </w:r>
           </w:p>
         </w:tc>
         <w:tc>
@@ -1573,10 +1337,10 @@
           <w:p>
             <w:pPr>
               <w:spacing w:after="0" w:line="240" w:lineRule="auto"/>
-              <w:rPr>
-                <w:rFonts w:ascii="Times New Roman" w:eastAsia="Times New Roman" w:hAnsi="Times New Roman" w:cs="Times New Roman"/>
-                <w:sz w:val="20"/>
-                <w:szCs w:val="20"/>
+              <w:jc w:val="right"/>
+              <w:rPr>
+                <w:rFonts w:ascii="Calibri" w:eastAsia="Times New Roman" w:hAnsi="Calibri" w:cs="Times New Roman"/>
+                <w:color w:val="006100"/>
               </w:rPr>
             </w:pPr>
           </w:p>
@@ -1638,33 +1402,27 @@
         </w:trPr>
         <w:tc>
           <w:tcPr>
-            <w:tcW w:w="1556" w:type="dxa"/>
-            <w:tcBorders>
-              <w:top w:val="nil"/>
-              <w:left w:val="nil"/>
-              <w:bottom w:val="nil"/>
-              <w:right w:val="nil"/>
-            </w:tcBorders>
-            <w:shd w:val="clear" w:color="000000" w:fill="C6EFCE"/>
-            <w:noWrap/>
-            <w:vAlign w:val="bottom"/>
-            <w:hideMark/>
-          </w:tcPr>
-          <w:p>
-            <w:pPr>
-              <w:spacing w:after="0" w:line="240" w:lineRule="auto"/>
-              <w:rPr>
-                <w:rFonts w:ascii="Calibri" w:eastAsia="Times New Roman" w:hAnsi="Calibri" w:cs="Times New Roman"/>
-                <w:color w:val="006100"/>
-              </w:rPr>
-            </w:pPr>
-            <w:r>
-              <w:rPr>
-                <w:rFonts w:ascii="Calibri" w:eastAsia="Times New Roman" w:hAnsi="Calibri" w:cs="Times New Roman"/>
-                <w:color w:val="006100"/>
-              </w:rPr>
-              <w:t>LINEST OUTPUT</w:t>
-            </w:r>
+            <w:tcW w:w="1756" w:type="dxa"/>
+            <w:tcBorders>
+              <w:top w:val="nil"/>
+              <w:left w:val="nil"/>
+              <w:bottom w:val="nil"/>
+              <w:right w:val="nil"/>
+            </w:tcBorders>
+            <w:shd w:val="clear" w:color="auto" w:fill="auto"/>
+            <w:noWrap/>
+            <w:vAlign w:val="bottom"/>
+            <w:hideMark/>
+          </w:tcPr>
+          <w:p>
+            <w:pPr>
+              <w:spacing w:after="0" w:line="240" w:lineRule="auto"/>
+              <w:rPr>
+                <w:rFonts w:ascii="Times New Roman" w:eastAsia="Times New Roman" w:hAnsi="Times New Roman" w:cs="Times New Roman"/>
+                <w:sz w:val="20"/>
+                <w:szCs w:val="20"/>
+              </w:rPr>
+            </w:pPr>
           </w:p>
         </w:tc>
         <w:tc>
@@ -1676,26 +1434,20 @@
               <w:bottom w:val="nil"/>
               <w:right w:val="nil"/>
             </w:tcBorders>
-            <w:shd w:val="clear" w:color="000000" w:fill="C6EFCE"/>
-            <w:noWrap/>
-            <w:vAlign w:val="bottom"/>
-            <w:hideMark/>
-          </w:tcPr>
-          <w:p>
-            <w:pPr>
-              <w:spacing w:after="0" w:line="240" w:lineRule="auto"/>
-              <w:rPr>
-                <w:rFonts w:ascii="Calibri" w:eastAsia="Times New Roman" w:hAnsi="Calibri" w:cs="Times New Roman"/>
-                <w:color w:val="006100"/>
-              </w:rPr>
-            </w:pPr>
-            <w:r>
-              <w:rPr>
-                <w:rFonts w:ascii="Calibri" w:eastAsia="Times New Roman" w:hAnsi="Calibri" w:cs="Times New Roman"/>
-                <w:color w:val="006100"/>
-              </w:rPr>
-              <w:t> </w:t>
-            </w:r>
+            <w:shd w:val="clear" w:color="auto" w:fill="auto"/>
+            <w:noWrap/>
+            <w:vAlign w:val="bottom"/>
+            <w:hideMark/>
+          </w:tcPr>
+          <w:p>
+            <w:pPr>
+              <w:spacing w:after="0" w:line="240" w:lineRule="auto"/>
+              <w:rPr>
+                <w:rFonts w:ascii="Times New Roman" w:eastAsia="Times New Roman" w:hAnsi="Times New Roman" w:cs="Times New Roman"/>
+                <w:sz w:val="20"/>
+                <w:szCs w:val="20"/>
+              </w:rPr>
+            </w:pPr>
           </w:p>
         </w:tc>
         <w:tc>
@@ -1707,26 +1459,20 @@
               <w:bottom w:val="nil"/>
               <w:right w:val="nil"/>
             </w:tcBorders>
-            <w:shd w:val="clear" w:color="000000" w:fill="C6EFCE"/>
-            <w:noWrap/>
-            <w:vAlign w:val="bottom"/>
-            <w:hideMark/>
-          </w:tcPr>
-          <w:p>
-            <w:pPr>
-              <w:spacing w:after="0" w:line="240" w:lineRule="auto"/>
-              <w:rPr>
-                <w:rFonts w:ascii="Calibri" w:eastAsia="Times New Roman" w:hAnsi="Calibri" w:cs="Times New Roman"/>
-                <w:color w:val="006100"/>
-              </w:rPr>
-            </w:pPr>
-            <w:r>
-              <w:rPr>
-                <w:rFonts w:ascii="Calibri" w:eastAsia="Times New Roman" w:hAnsi="Calibri" w:cs="Times New Roman"/>
-                <w:color w:val="006100"/>
-              </w:rPr>
-              <w:t> </w:t>
-            </w:r>
+            <w:shd w:val="clear" w:color="auto" w:fill="auto"/>
+            <w:noWrap/>
+            <w:vAlign w:val="bottom"/>
+            <w:hideMark/>
+          </w:tcPr>
+          <w:p>
+            <w:pPr>
+              <w:spacing w:after="0" w:line="240" w:lineRule="auto"/>
+              <w:rPr>
+                <w:rFonts w:ascii="Times New Roman" w:eastAsia="Times New Roman" w:hAnsi="Times New Roman" w:cs="Times New Roman"/>
+                <w:sz w:val="20"/>
+                <w:szCs w:val="20"/>
+              </w:rPr>
+            </w:pPr>
           </w:p>
         </w:tc>
         <w:tc>
@@ -1738,26 +1484,20 @@
               <w:bottom w:val="nil"/>
               <w:right w:val="nil"/>
             </w:tcBorders>
-            <w:shd w:val="clear" w:color="000000" w:fill="C6EFCE"/>
-            <w:noWrap/>
-            <w:vAlign w:val="bottom"/>
-            <w:hideMark/>
-          </w:tcPr>
-          <w:p>
-            <w:pPr>
-              <w:spacing w:after="0" w:line="240" w:lineRule="auto"/>
-              <w:rPr>
-                <w:rFonts w:ascii="Calibri" w:eastAsia="Times New Roman" w:hAnsi="Calibri" w:cs="Times New Roman"/>
-                <w:color w:val="006100"/>
-              </w:rPr>
-            </w:pPr>
-            <w:r>
-              <w:rPr>
-                <w:rFonts w:ascii="Calibri" w:eastAsia="Times New Roman" w:hAnsi="Calibri" w:cs="Times New Roman"/>
-                <w:color w:val="006100"/>
-              </w:rPr>
-              <w:t> </w:t>
-            </w:r>
+            <w:shd w:val="clear" w:color="auto" w:fill="auto"/>
+            <w:noWrap/>
+            <w:vAlign w:val="bottom"/>
+            <w:hideMark/>
+          </w:tcPr>
+          <w:p>
+            <w:pPr>
+              <w:spacing w:after="0" w:line="240" w:lineRule="auto"/>
+              <w:rPr>
+                <w:rFonts w:ascii="Times New Roman" w:eastAsia="Times New Roman" w:hAnsi="Times New Roman" w:cs="Times New Roman"/>
+                <w:sz w:val="20"/>
+                <w:szCs w:val="20"/>
+              </w:rPr>
+            </w:pPr>
           </w:p>
         </w:tc>
         <w:tc>
@@ -1778,8 +1518,9 @@
             <w:pPr>
               <w:spacing w:after="0" w:line="240" w:lineRule="auto"/>
               <w:rPr>
-                <w:rFonts w:ascii="Calibri" w:eastAsia="Times New Roman" w:hAnsi="Calibri" w:cs="Times New Roman"/>
-                <w:color w:val="006100"/>
+                <w:rFonts w:ascii="Times New Roman" w:eastAsia="Times New Roman" w:hAnsi="Times New Roman" w:cs="Times New Roman"/>
+                <w:sz w:val="20"/>
+                <w:szCs w:val="20"/>
               </w:rPr>
             </w:pPr>
           </w:p>
@@ -1791,7 +1532,7 @@
         </w:trPr>
         <w:tc>
           <w:tcPr>
-            <w:tcW w:w="1556" w:type="dxa"/>
+            <w:tcW w:w="1756" w:type="dxa"/>
             <w:tcBorders>
               <w:top w:val="nil"/>
               <w:left w:val="nil"/>
@@ -1806,7 +1547,6 @@
           <w:p>
             <w:pPr>
               <w:spacing w:after="0" w:line="240" w:lineRule="auto"/>
-              <w:jc w:val="right"/>
               <w:rPr>
                 <w:rFonts w:ascii="Calibri" w:eastAsia="Times New Roman" w:hAnsi="Calibri" w:cs="Times New Roman"/>
                 <w:color w:val="006100"/>
@@ -1817,7 +1557,7 @@
                 <w:rFonts w:ascii="Calibri" w:eastAsia="Times New Roman" w:hAnsi="Calibri" w:cs="Times New Roman"/>
                 <w:color w:val="006100"/>
               </w:rPr>
-              <w:t>Slope -&gt;</w:t>
+              <w:t>LINEST OUTPUT</w:t>
             </w:r>
           </w:p>
         </w:tc>
@@ -1830,26 +1570,25 @@
               <w:bottom w:val="nil"/>
               <w:right w:val="nil"/>
             </w:tcBorders>
-            <w:shd w:val="clear" w:color="auto" w:fill="auto"/>
-            <w:noWrap/>
-            <w:vAlign w:val="bottom"/>
-            <w:hideMark/>
-          </w:tcPr>
-          <w:p>
-            <w:pPr>
-              <w:spacing w:after="0" w:line="240" w:lineRule="auto"/>
-              <w:jc w:val="right"/>
-              <w:rPr>
-                <w:rFonts w:ascii="Calibri" w:eastAsia="Times New Roman" w:hAnsi="Calibri" w:cs="Times New Roman"/>
-                <w:color w:val="000000"/>
+            <w:shd w:val="clear" w:color="000000" w:fill="C6EFCE"/>
+            <w:noWrap/>
+            <w:vAlign w:val="bottom"/>
+            <w:hideMark/>
+          </w:tcPr>
+          <w:p>
+            <w:pPr>
+              <w:spacing w:after="0" w:line="240" w:lineRule="auto"/>
+              <w:rPr>
+                <w:rFonts w:ascii="Calibri" w:eastAsia="Times New Roman" w:hAnsi="Calibri" w:cs="Times New Roman"/>
+                <w:color w:val="006100"/>
               </w:rPr>
             </w:pPr>
             <w:r>
               <w:rPr>
                 <w:rFonts w:ascii="Calibri" w:eastAsia="Times New Roman" w:hAnsi="Calibri" w:cs="Times New Roman"/>
-                <w:color w:val="000000"/>
-              </w:rPr>
-              <w:t>1.805714286</w:t>
+                <w:color w:val="006100"/>
+              </w:rPr>
+              <w:t> </w:t>
             </w:r>
           </w:p>
         </w:tc>
@@ -1862,26 +1601,25 @@
               <w:bottom w:val="nil"/>
               <w:right w:val="nil"/>
             </w:tcBorders>
-            <w:shd w:val="clear" w:color="auto" w:fill="auto"/>
-            <w:noWrap/>
-            <w:vAlign w:val="bottom"/>
-            <w:hideMark/>
-          </w:tcPr>
-          <w:p>
-            <w:pPr>
-              <w:spacing w:after="0" w:line="240" w:lineRule="auto"/>
-              <w:jc w:val="right"/>
-              <w:rPr>
-                <w:rFonts w:ascii="Calibri" w:eastAsia="Times New Roman" w:hAnsi="Calibri" w:cs="Times New Roman"/>
-                <w:color w:val="000000"/>
+            <w:shd w:val="clear" w:color="000000" w:fill="C6EFCE"/>
+            <w:noWrap/>
+            <w:vAlign w:val="bottom"/>
+            <w:hideMark/>
+          </w:tcPr>
+          <w:p>
+            <w:pPr>
+              <w:spacing w:after="0" w:line="240" w:lineRule="auto"/>
+              <w:rPr>
+                <w:rFonts w:ascii="Calibri" w:eastAsia="Times New Roman" w:hAnsi="Calibri" w:cs="Times New Roman"/>
+                <w:color w:val="006100"/>
               </w:rPr>
             </w:pPr>
             <w:r>
               <w:rPr>
                 <w:rFonts w:ascii="Calibri" w:eastAsia="Times New Roman" w:hAnsi="Calibri" w:cs="Times New Roman"/>
-                <w:color w:val="000000"/>
-              </w:rPr>
-              <w:t>-11.38761905</w:t>
+                <w:color w:val="006100"/>
+              </w:rPr>
+              <w:t> </w:t>
             </w:r>
           </w:p>
         </w:tc>
@@ -1912,7 +1650,7 @@
                 <w:rFonts w:ascii="Calibri" w:eastAsia="Times New Roman" w:hAnsi="Calibri" w:cs="Times New Roman"/>
                 <w:color w:val="006100"/>
               </w:rPr>
-              <w:t>&lt;- y intercept</w:t>
+              <w:t> </w:t>
             </w:r>
           </w:p>
         </w:tc>
@@ -1947,7 +1685,7 @@
         </w:trPr>
         <w:tc>
           <w:tcPr>
-            <w:tcW w:w="1556" w:type="dxa"/>
+            <w:tcW w:w="1756" w:type="dxa"/>
             <w:tcBorders>
               <w:top w:val="nil"/>
               <w:left w:val="nil"/>
@@ -1973,7 +1711,7 @@
                 <w:rFonts w:ascii="Calibri" w:eastAsia="Times New Roman" w:hAnsi="Calibri" w:cs="Times New Roman"/>
                 <w:color w:val="006100"/>
               </w:rPr>
-              <w:t>Uncertainty -&gt;</w:t>
+              <w:t>Slope -&gt;</w:t>
             </w:r>
           </w:p>
         </w:tc>
@@ -2005,7 +1743,7 @@
                 <w:rFonts w:ascii="Calibri" w:eastAsia="Times New Roman" w:hAnsi="Calibri" w:cs="Times New Roman"/>
                 <w:color w:val="000000"/>
               </w:rPr>
-              <w:t>0.060090634</w:t>
+              <w:t>1.805714286</w:t>
             </w:r>
           </w:p>
         </w:tc>
@@ -2037,7 +1775,7 @@
                 <w:rFonts w:ascii="Calibri" w:eastAsia="Times New Roman" w:hAnsi="Calibri" w:cs="Times New Roman"/>
                 <w:color w:val="000000"/>
               </w:rPr>
-              <w:t>0.58001212</w:t>
+              <w:t>-11.38761905</w:t>
             </w:r>
           </w:p>
         </w:tc>
@@ -2068,33 +1806,8 @@
                 <w:rFonts w:ascii="Calibri" w:eastAsia="Times New Roman" w:hAnsi="Calibri" w:cs="Times New Roman"/>
                 <w:color w:val="006100"/>
               </w:rPr>
-              <w:t xml:space="preserve">&lt;- </w:t>
+              <w:t>&lt;- y intercept</w:t>
             </w:r>
-            <w:proofErr w:type="spellStart"/>
-            <w:r>
-              <w:rPr>
-                <w:rFonts w:ascii="Calibri" w:eastAsia="Times New Roman" w:hAnsi="Calibri" w:cs="Times New Roman"/>
-                <w:color w:val="006100"/>
-              </w:rPr>
-              <w:t>uncert</w:t>
-            </w:r>
-            <w:proofErr w:type="spellEnd"/>
-            <w:r>
-              <w:rPr>
-                <w:rFonts w:ascii="Calibri" w:eastAsia="Times New Roman" w:hAnsi="Calibri" w:cs="Times New Roman"/>
-                <w:color w:val="006100"/>
-              </w:rPr>
-              <w:t xml:space="preserve"> of y-</w:t>
-            </w:r>
-            <w:proofErr w:type="spellStart"/>
-            <w:r>
-              <w:rPr>
-                <w:rFonts w:ascii="Calibri" w:eastAsia="Times New Roman" w:hAnsi="Calibri" w:cs="Times New Roman"/>
-                <w:color w:val="006100"/>
-              </w:rPr>
-              <w:t>int</w:t>
-            </w:r>
-            <w:proofErr w:type="spellEnd"/>
           </w:p>
         </w:tc>
         <w:tc>
@@ -2128,7 +1841,7 @@
         </w:trPr>
         <w:tc>
           <w:tcPr>
-            <w:tcW w:w="1556" w:type="dxa"/>
+            <w:tcW w:w="1756" w:type="dxa"/>
             <w:tcBorders>
               <w:top w:val="nil"/>
               <w:left w:val="nil"/>
@@ -2154,7 +1867,7 @@
                 <w:rFonts w:ascii="Calibri" w:eastAsia="Times New Roman" w:hAnsi="Calibri" w:cs="Times New Roman"/>
                 <w:color w:val="006100"/>
               </w:rPr>
-              <w:t>R^2 -&gt;</w:t>
+              <w:t>Uncertainty -&gt;</w:t>
             </w:r>
           </w:p>
         </w:tc>
@@ -2186,7 +1899,7 @@
                 <w:rFonts w:ascii="Calibri" w:eastAsia="Times New Roman" w:hAnsi="Calibri" w:cs="Times New Roman"/>
                 <w:color w:val="000000"/>
               </w:rPr>
-              <w:t>0.995589824</w:t>
+              <w:t>0.060090634</w:t>
             </w:r>
           </w:p>
         </w:tc>
@@ -2218,7 +1931,7 @@
                 <w:rFonts w:ascii="Calibri" w:eastAsia="Times New Roman" w:hAnsi="Calibri" w:cs="Times New Roman"/>
                 <w:color w:val="000000"/>
               </w:rPr>
-              <w:t>0.251377159</w:t>
+              <w:t>0.58001212</w:t>
             </w:r>
           </w:p>
         </w:tc>
@@ -2249,8 +1962,40 @@
                 <w:rFonts w:ascii="Calibri" w:eastAsia="Times New Roman" w:hAnsi="Calibri" w:cs="Times New Roman"/>
                 <w:color w:val="006100"/>
               </w:rPr>
-              <w:t>&lt;- Variance</w:t>
+              <w:t xml:space="preserve">&lt;- </w:t>
             </w:r>
+            <w:proofErr w:type="spellStart"/>
+            <w:r>
+              <w:rPr>
+                <w:rFonts w:ascii="Calibri" w:eastAsia="Times New Roman" w:hAnsi="Calibri" w:cs="Times New Roman"/>
+                <w:color w:val="006100"/>
+              </w:rPr>
+              <w:t>uncert</w:t>
+            </w:r>
+            <w:proofErr w:type="spellEnd"/>
+            <w:r>
+              <w:rPr>
+                <w:rFonts w:ascii="Calibri" w:eastAsia="Times New Roman" w:hAnsi="Calibri" w:cs="Times New Roman"/>
+                <w:color w:val="006100"/>
+              </w:rPr>
+              <w:t xml:space="preserve">. </w:t>
+            </w:r>
+            <w:r>
+              <w:rPr>
+                <w:rFonts w:ascii="Calibri" w:eastAsia="Times New Roman" w:hAnsi="Calibri" w:cs="Times New Roman"/>
+                <w:color w:val="006100"/>
+              </w:rPr>
+              <w:t xml:space="preserve"> y-</w:t>
+            </w:r>
+            <w:proofErr w:type="spellStart"/>
+            <w:r>
+              <w:rPr>
+                <w:rFonts w:ascii="Calibri" w:eastAsia="Times New Roman" w:hAnsi="Calibri" w:cs="Times New Roman"/>
+                <w:color w:val="006100"/>
+              </w:rPr>
+              <w:t>int</w:t>
+            </w:r>
+            <w:proofErr w:type="spellEnd"/>
           </w:p>
         </w:tc>
         <w:tc>
@@ -2284,7 +2029,7 @@
         </w:trPr>
         <w:tc>
           <w:tcPr>
-            <w:tcW w:w="1556" w:type="dxa"/>
+            <w:tcW w:w="1756" w:type="dxa"/>
             <w:tcBorders>
               <w:top w:val="nil"/>
               <w:left w:val="nil"/>
@@ -2310,7 +2055,7 @@
                 <w:rFonts w:ascii="Calibri" w:eastAsia="Times New Roman" w:hAnsi="Calibri" w:cs="Times New Roman"/>
                 <w:color w:val="006100"/>
               </w:rPr>
-              <w:t>Fisher -&gt;</w:t>
+              <w:t>R^2 -&gt;</w:t>
             </w:r>
           </w:p>
         </w:tc>
@@ -2342,7 +2087,7 @@
                 <w:rFonts w:ascii="Calibri" w:eastAsia="Times New Roman" w:hAnsi="Calibri" w:cs="Times New Roman"/>
                 <w:color w:val="000000"/>
               </w:rPr>
-              <w:t>902.9932178</w:t>
+              <w:t>0.995589824</w:t>
             </w:r>
           </w:p>
         </w:tc>
@@ -2374,7 +2119,7 @@
                 <w:rFonts w:ascii="Calibri" w:eastAsia="Times New Roman" w:hAnsi="Calibri" w:cs="Times New Roman"/>
                 <w:color w:val="000000"/>
               </w:rPr>
-              <w:t>4</w:t>
+              <w:t>0.251377159</w:t>
             </w:r>
           </w:p>
         </w:tc>
@@ -2405,7 +2150,7 @@
                 <w:rFonts w:ascii="Calibri" w:eastAsia="Times New Roman" w:hAnsi="Calibri" w:cs="Times New Roman"/>
                 <w:color w:val="006100"/>
               </w:rPr>
-              <w:t> </w:t>
+              <w:t>&lt;- Variance</w:t>
             </w:r>
           </w:p>
         </w:tc>
@@ -2440,7 +2185,7 @@
         </w:trPr>
         <w:tc>
           <w:tcPr>
-            <w:tcW w:w="1556" w:type="dxa"/>
+            <w:tcW w:w="1756" w:type="dxa"/>
             <w:tcBorders>
               <w:top w:val="nil"/>
               <w:left w:val="nil"/>
@@ -2455,6 +2200,7 @@
           <w:p>
             <w:pPr>
               <w:spacing w:after="0" w:line="240" w:lineRule="auto"/>
+              <w:jc w:val="right"/>
               <w:rPr>
                 <w:rFonts w:ascii="Calibri" w:eastAsia="Times New Roman" w:hAnsi="Calibri" w:cs="Times New Roman"/>
                 <w:color w:val="006100"/>
@@ -2465,7 +2211,7 @@
                 <w:rFonts w:ascii="Calibri" w:eastAsia="Times New Roman" w:hAnsi="Calibri" w:cs="Times New Roman"/>
                 <w:color w:val="006100"/>
               </w:rPr>
-              <w:t> </w:t>
+              <w:t>Fisher -&gt;</w:t>
             </w:r>
           </w:p>
         </w:tc>
@@ -2497,7 +2243,7 @@
                 <w:rFonts w:ascii="Calibri" w:eastAsia="Times New Roman" w:hAnsi="Calibri" w:cs="Times New Roman"/>
                 <w:color w:val="000000"/>
               </w:rPr>
-              <w:t>57.06057143</w:t>
+              <w:t>902.9932178</w:t>
             </w:r>
           </w:p>
         </w:tc>
@@ -2529,7 +2275,7 @@
                 <w:rFonts w:ascii="Calibri" w:eastAsia="Times New Roman" w:hAnsi="Calibri" w:cs="Times New Roman"/>
                 <w:color w:val="000000"/>
               </w:rPr>
-              <w:t>0.252761905</w:t>
+              <w:t>4</w:t>
             </w:r>
           </w:p>
         </w:tc>
@@ -2595,94 +2341,181 @@
         </w:trPr>
         <w:tc>
           <w:tcPr>
-            <w:tcW w:w="1556" w:type="dxa"/>
-            <w:tcBorders>
-              <w:top w:val="nil"/>
-              <w:left w:val="nil"/>
-              <w:bottom w:val="nil"/>
-              <w:right w:val="nil"/>
-            </w:tcBorders>
-            <w:shd w:val="clear" w:color="auto" w:fill="auto"/>
-            <w:noWrap/>
-            <w:vAlign w:val="bottom"/>
-            <w:hideMark/>
-          </w:tcPr>
-          <w:p>
-            <w:pPr>
-              <w:spacing w:after="0" w:line="240" w:lineRule="auto"/>
-              <w:rPr>
-                <w:rFonts w:ascii="Calibri" w:eastAsia="Times New Roman" w:hAnsi="Calibri" w:cs="Times New Roman"/>
-                <w:color w:val="000000"/>
+            <w:tcW w:w="1756" w:type="dxa"/>
+            <w:tcBorders>
+              <w:top w:val="nil"/>
+              <w:left w:val="nil"/>
+              <w:bottom w:val="nil"/>
+              <w:right w:val="nil"/>
+            </w:tcBorders>
+            <w:shd w:val="clear" w:color="000000" w:fill="C6EFCE"/>
+            <w:noWrap/>
+            <w:vAlign w:val="bottom"/>
+            <w:hideMark/>
+          </w:tcPr>
+          <w:p>
+            <w:pPr>
+              <w:spacing w:after="0" w:line="240" w:lineRule="auto"/>
+              <w:rPr>
+                <w:rFonts w:ascii="Calibri" w:eastAsia="Times New Roman" w:hAnsi="Calibri" w:cs="Times New Roman"/>
+                <w:color w:val="006100"/>
               </w:rPr>
             </w:pPr>
             <w:r>
               <w:rPr>
                 <w:rFonts w:ascii="Calibri" w:eastAsia="Times New Roman" w:hAnsi="Calibri" w:cs="Times New Roman"/>
-                <w:noProof/>
-                <w:color w:val="000000"/>
-              </w:rPr>
-              <w:drawing>
-                <wp:anchor distT="0" distB="0" distL="114300" distR="114300" simplePos="0" relativeHeight="251658240" behindDoc="0" locked="0" layoutInCell="1" allowOverlap="1">
-                  <wp:simplePos x="0" y="0"/>
-                  <wp:positionH relativeFrom="column">
-                    <wp:posOffset>19050</wp:posOffset>
-                  </wp:positionH>
-                  <wp:positionV relativeFrom="paragraph">
-                    <wp:posOffset>9525</wp:posOffset>
-                  </wp:positionV>
-                  <wp:extent cx="2943225" cy="2943225"/>
-                  <wp:effectExtent l="0" t="0" r="9525" b="9525"/>
-                  <wp:wrapNone/>
-                  <wp:docPr id="3" name="Chart 3"/>
-                  <wp:cNvGraphicFramePr/>
-                  <a:graphic xmlns:a="http://schemas.openxmlformats.org/drawingml/2006/main">
-                    <a:graphicData uri="http://schemas.openxmlformats.org/drawingml/2006/chart">
-                      <c:chart xmlns:c="http://schemas.openxmlformats.org/drawingml/2006/chart" xmlns:r="http://schemas.openxmlformats.org/officeDocument/2006/relationships" r:id="rId5"/>
-                    </a:graphicData>
-                  </a:graphic>
-                  <wp14:sizeRelH relativeFrom="page">
-                    <wp14:pctWidth>0</wp14:pctWidth>
-                  </wp14:sizeRelH>
-                  <wp14:sizeRelV relativeFrom="page">
-                    <wp14:pctHeight>0</wp14:pctHeight>
-                  </wp14:sizeRelV>
-                </wp:anchor>
-              </w:drawing>
+                <w:color w:val="006100"/>
+              </w:rPr>
+              <w:t> </w:t>
             </w:r>
+          </w:p>
+        </w:tc>
+        <w:tc>
+          <w:tcPr>
+            <w:tcW w:w="1636" w:type="dxa"/>
+            <w:tcBorders>
+              <w:top w:val="nil"/>
+              <w:left w:val="nil"/>
+              <w:bottom w:val="nil"/>
+              <w:right w:val="nil"/>
+            </w:tcBorders>
+            <w:shd w:val="clear" w:color="auto" w:fill="auto"/>
+            <w:noWrap/>
+            <w:vAlign w:val="bottom"/>
+            <w:hideMark/>
+          </w:tcPr>
+          <w:p>
+            <w:pPr>
+              <w:spacing w:after="0" w:line="240" w:lineRule="auto"/>
+              <w:jc w:val="right"/>
+              <w:rPr>
+                <w:rFonts w:ascii="Calibri" w:eastAsia="Times New Roman" w:hAnsi="Calibri" w:cs="Times New Roman"/>
+                <w:color w:val="000000"/>
+              </w:rPr>
+            </w:pPr>
             <w:r>
               <w:rPr>
                 <w:rFonts w:ascii="Calibri" w:eastAsia="Times New Roman" w:hAnsi="Calibri" w:cs="Times New Roman"/>
-                <w:noProof/>
-                <w:color w:val="000000"/>
-              </w:rPr>
-              <w:drawing>
-                <wp:anchor distT="0" distB="0" distL="114300" distR="114300" simplePos="0" relativeHeight="251658240" behindDoc="0" locked="0" layoutInCell="1" allowOverlap="1">
-                  <wp:simplePos x="0" y="0"/>
-                  <wp:positionH relativeFrom="column">
-                    <wp:posOffset>3209925</wp:posOffset>
-                  </wp:positionH>
-                  <wp:positionV relativeFrom="paragraph">
-                    <wp:posOffset>9525</wp:posOffset>
-                  </wp:positionV>
-                  <wp:extent cx="2943225" cy="2943225"/>
-                  <wp:effectExtent l="0" t="0" r="9525" b="9525"/>
-                  <wp:wrapNone/>
-                  <wp:docPr id="4" name="Chart 4"/>
-                  <wp:cNvGraphicFramePr/>
-                  <a:graphic xmlns:a="http://schemas.openxmlformats.org/drawingml/2006/main">
-                    <a:graphicData uri="http://schemas.openxmlformats.org/drawingml/2006/chart">
-                      <c:chart xmlns:c="http://schemas.openxmlformats.org/drawingml/2006/chart" xmlns:r="http://schemas.openxmlformats.org/officeDocument/2006/relationships" r:id="rId6"/>
-                    </a:graphicData>
-                  </a:graphic>
-                  <wp14:sizeRelH relativeFrom="page">
-                    <wp14:pctWidth>0</wp14:pctWidth>
-                  </wp14:sizeRelH>
-                  <wp14:sizeRelV relativeFrom="page">
-                    <wp14:pctHeight>0</wp14:pctHeight>
-                  </wp14:sizeRelV>
-                </wp:anchor>
-              </w:drawing>
+                <w:color w:val="000000"/>
+              </w:rPr>
+              <w:t>57.06057143</w:t>
             </w:r>
+          </w:p>
+        </w:tc>
+        <w:tc>
+          <w:tcPr>
+            <w:tcW w:w="2216" w:type="dxa"/>
+            <w:tcBorders>
+              <w:top w:val="nil"/>
+              <w:left w:val="nil"/>
+              <w:bottom w:val="nil"/>
+              <w:right w:val="nil"/>
+            </w:tcBorders>
+            <w:shd w:val="clear" w:color="auto" w:fill="auto"/>
+            <w:noWrap/>
+            <w:vAlign w:val="bottom"/>
+            <w:hideMark/>
+          </w:tcPr>
+          <w:p>
+            <w:pPr>
+              <w:spacing w:after="0" w:line="240" w:lineRule="auto"/>
+              <w:jc w:val="right"/>
+              <w:rPr>
+                <w:rFonts w:ascii="Calibri" w:eastAsia="Times New Roman" w:hAnsi="Calibri" w:cs="Times New Roman"/>
+                <w:color w:val="000000"/>
+              </w:rPr>
+            </w:pPr>
+            <w:r>
+              <w:rPr>
+                <w:rFonts w:ascii="Calibri" w:eastAsia="Times New Roman" w:hAnsi="Calibri" w:cs="Times New Roman"/>
+                <w:color w:val="000000"/>
+              </w:rPr>
+              <w:t>0.252761905</w:t>
+            </w:r>
+          </w:p>
+        </w:tc>
+        <w:tc>
+          <w:tcPr>
+            <w:tcW w:w="1676" w:type="dxa"/>
+            <w:tcBorders>
+              <w:top w:val="nil"/>
+              <w:left w:val="nil"/>
+              <w:bottom w:val="nil"/>
+              <w:right w:val="nil"/>
+            </w:tcBorders>
+            <w:shd w:val="clear" w:color="000000" w:fill="C6EFCE"/>
+            <w:noWrap/>
+            <w:vAlign w:val="bottom"/>
+            <w:hideMark/>
+          </w:tcPr>
+          <w:p>
+            <w:pPr>
+              <w:spacing w:after="0" w:line="240" w:lineRule="auto"/>
+              <w:rPr>
+                <w:rFonts w:ascii="Calibri" w:eastAsia="Times New Roman" w:hAnsi="Calibri" w:cs="Times New Roman"/>
+                <w:color w:val="006100"/>
+              </w:rPr>
+            </w:pPr>
+            <w:r>
+              <w:rPr>
+                <w:rFonts w:ascii="Calibri" w:eastAsia="Times New Roman" w:hAnsi="Calibri" w:cs="Times New Roman"/>
+                <w:color w:val="006100"/>
+              </w:rPr>
+              <w:t> </w:t>
+            </w:r>
+          </w:p>
+        </w:tc>
+        <w:tc>
+          <w:tcPr>
+            <w:tcW w:w="2716" w:type="dxa"/>
+            <w:tcBorders>
+              <w:top w:val="nil"/>
+              <w:left w:val="nil"/>
+              <w:bottom w:val="nil"/>
+              <w:right w:val="nil"/>
+            </w:tcBorders>
+            <w:shd w:val="clear" w:color="auto" w:fill="auto"/>
+            <w:noWrap/>
+            <w:vAlign w:val="bottom"/>
+            <w:hideMark/>
+          </w:tcPr>
+          <w:p>
+            <w:pPr>
+              <w:spacing w:after="0" w:line="240" w:lineRule="auto"/>
+              <w:rPr>
+                <w:rFonts w:ascii="Calibri" w:eastAsia="Times New Roman" w:hAnsi="Calibri" w:cs="Times New Roman"/>
+                <w:color w:val="006100"/>
+              </w:rPr>
+            </w:pPr>
+          </w:p>
+        </w:tc>
+      </w:tr>
+      <w:tr>
+        <w:trPr>
+          <w:trHeight w:val="300"/>
+        </w:trPr>
+        <w:tc>
+          <w:tcPr>
+            <w:tcW w:w="1756" w:type="dxa"/>
+            <w:tcBorders>
+              <w:top w:val="nil"/>
+              <w:left w:val="nil"/>
+              <w:bottom w:val="nil"/>
+              <w:right w:val="nil"/>
+            </w:tcBorders>
+            <w:shd w:val="clear" w:color="auto" w:fill="auto"/>
+            <w:noWrap/>
+            <w:vAlign w:val="bottom"/>
+            <w:hideMark/>
+          </w:tcPr>
+          <w:p>
+            <w:pPr>
+              <w:spacing w:after="0" w:line="240" w:lineRule="auto"/>
+              <w:rPr>
+                <w:rFonts w:ascii="Calibri" w:eastAsia="Times New Roman" w:hAnsi="Calibri" w:cs="Times New Roman"/>
+                <w:color w:val="000000"/>
+              </w:rPr>
+            </w:pPr>
           </w:p>
           <w:tbl>
             <w:tblPr>
@@ -2718,6 +2551,7 @@
                 </w:tcPr>
                 <w:p>
                   <w:pPr>
+                    <w:framePr w:hSpace="180" w:wrap="around" w:vAnchor="text" w:hAnchor="margin" w:xAlign="center" w:y="-194"/>
                     <w:spacing w:after="0" w:line="240" w:lineRule="auto"/>
                     <w:rPr>
                       <w:rFonts w:ascii="Calibri" w:eastAsia="Times New Roman" w:hAnsi="Calibri" w:cs="Times New Roman"/>
@@ -2845,7 +2679,7 @@
         </w:trPr>
         <w:tc>
           <w:tcPr>
-            <w:tcW w:w="1556" w:type="dxa"/>
+            <w:tcW w:w="1756" w:type="dxa"/>
             <w:tcBorders>
               <w:top w:val="nil"/>
               <w:left w:val="nil"/>
@@ -2975,27 +2809,61 @@
         </w:trPr>
         <w:tc>
           <w:tcPr>
-            <w:tcW w:w="1556" w:type="dxa"/>
-            <w:tcBorders>
-              <w:top w:val="nil"/>
-              <w:left w:val="nil"/>
-              <w:bottom w:val="nil"/>
-              <w:right w:val="nil"/>
-            </w:tcBorders>
-            <w:shd w:val="clear" w:color="auto" w:fill="auto"/>
-            <w:noWrap/>
-            <w:vAlign w:val="bottom"/>
-            <w:hideMark/>
-          </w:tcPr>
-          <w:p>
-            <w:pPr>
-              <w:spacing w:after="0" w:line="240" w:lineRule="auto"/>
-              <w:rPr>
-                <w:rFonts w:ascii="Times New Roman" w:eastAsia="Times New Roman" w:hAnsi="Times New Roman" w:cs="Times New Roman"/>
-                <w:sz w:val="20"/>
-                <w:szCs w:val="20"/>
-              </w:rPr>
-            </w:pPr>
+            <w:tcW w:w="1756" w:type="dxa"/>
+            <w:tcBorders>
+              <w:top w:val="nil"/>
+              <w:left w:val="nil"/>
+              <w:bottom w:val="nil"/>
+              <w:right w:val="nil"/>
+            </w:tcBorders>
+            <w:shd w:val="clear" w:color="auto" w:fill="auto"/>
+            <w:noWrap/>
+            <w:vAlign w:val="bottom"/>
+            <w:hideMark/>
+          </w:tcPr>
+          <w:p>
+            <w:pPr>
+              <w:spacing w:after="0" w:line="240" w:lineRule="auto"/>
+              <w:rPr>
+                <w:rFonts w:ascii="Times New Roman" w:eastAsia="Times New Roman" w:hAnsi="Times New Roman" w:cs="Times New Roman"/>
+                <w:sz w:val="20"/>
+                <w:szCs w:val="20"/>
+              </w:rPr>
+            </w:pPr>
+            <w:r>
+              <w:rPr>
+                <w:rFonts w:ascii="Calibri" w:eastAsia="Times New Roman" w:hAnsi="Calibri" w:cs="Times New Roman"/>
+                <w:noProof/>
+                <w:color w:val="000000"/>
+              </w:rPr>
+              <w:drawing>
+                <wp:anchor distT="0" distB="0" distL="114300" distR="114300" simplePos="0" relativeHeight="251659264" behindDoc="0" locked="0" layoutInCell="1" allowOverlap="1" wp14:anchorId="2E9BD44B" wp14:editId="2B2C1491">
+                  <wp:simplePos x="0" y="0"/>
+                  <wp:positionH relativeFrom="column">
+                    <wp:posOffset>-52070</wp:posOffset>
+                  </wp:positionH>
+                  <wp:positionV relativeFrom="paragraph">
+                    <wp:posOffset>-411480</wp:posOffset>
+                  </wp:positionV>
+                  <wp:extent cx="6067425" cy="2943225"/>
+                  <wp:effectExtent l="0" t="0" r="0" b="0"/>
+                  <wp:wrapNone/>
+                  <wp:docPr id="3" name="Chart 3"/>
+                  <wp:cNvGraphicFramePr/>
+                  <a:graphic xmlns:a="http://schemas.openxmlformats.org/drawingml/2006/main">
+                    <a:graphicData uri="http://schemas.openxmlformats.org/drawingml/2006/chart">
+                      <c:chart xmlns:c="http://schemas.openxmlformats.org/drawingml/2006/chart" xmlns:r="http://schemas.openxmlformats.org/officeDocument/2006/relationships" r:id="rId4"/>
+                    </a:graphicData>
+                  </a:graphic>
+                  <wp14:sizeRelH relativeFrom="page">
+                    <wp14:pctWidth>0</wp14:pctWidth>
+                  </wp14:sizeRelH>
+                  <wp14:sizeRelV relativeFrom="page">
+                    <wp14:pctHeight>0</wp14:pctHeight>
+                  </wp14:sizeRelV>
+                </wp:anchor>
+              </w:drawing>
+            </w:r>
           </w:p>
         </w:tc>
         <w:tc>
@@ -3105,7 +2973,7 @@
         </w:trPr>
         <w:tc>
           <w:tcPr>
-            <w:tcW w:w="1556" w:type="dxa"/>
+            <w:tcW w:w="1756" w:type="dxa"/>
             <w:tcBorders>
               <w:top w:val="nil"/>
               <w:left w:val="nil"/>
@@ -3235,7 +3103,7 @@
         </w:trPr>
         <w:tc>
           <w:tcPr>
-            <w:tcW w:w="1556" w:type="dxa"/>
+            <w:tcW w:w="1756" w:type="dxa"/>
             <w:tcBorders>
               <w:top w:val="nil"/>
               <w:left w:val="nil"/>
@@ -3365,7 +3233,7 @@
         </w:trPr>
         <w:tc>
           <w:tcPr>
-            <w:tcW w:w="1556" w:type="dxa"/>
+            <w:tcW w:w="1756" w:type="dxa"/>
             <w:tcBorders>
               <w:top w:val="nil"/>
               <w:left w:val="nil"/>
@@ -3495,7 +3363,7 @@
         </w:trPr>
         <w:tc>
           <w:tcPr>
-            <w:tcW w:w="1556" w:type="dxa"/>
+            <w:tcW w:w="1756" w:type="dxa"/>
             <w:tcBorders>
               <w:top w:val="nil"/>
               <w:left w:val="nil"/>
@@ -3625,7 +3493,7 @@
         </w:trPr>
         <w:tc>
           <w:tcPr>
-            <w:tcW w:w="1556" w:type="dxa"/>
+            <w:tcW w:w="1756" w:type="dxa"/>
             <w:tcBorders>
               <w:top w:val="nil"/>
               <w:left w:val="nil"/>
@@ -3755,7 +3623,7 @@
         </w:trPr>
         <w:tc>
           <w:tcPr>
-            <w:tcW w:w="1556" w:type="dxa"/>
+            <w:tcW w:w="1756" w:type="dxa"/>
             <w:tcBorders>
               <w:top w:val="nil"/>
               <w:left w:val="nil"/>
@@ -3885,7 +3753,7 @@
         </w:trPr>
         <w:tc>
           <w:tcPr>
-            <w:tcW w:w="1556" w:type="dxa"/>
+            <w:tcW w:w="1756" w:type="dxa"/>
             <w:tcBorders>
               <w:top w:val="nil"/>
               <w:left w:val="nil"/>
@@ -4015,7 +3883,7 @@
         </w:trPr>
         <w:tc>
           <w:tcPr>
-            <w:tcW w:w="1556" w:type="dxa"/>
+            <w:tcW w:w="1756" w:type="dxa"/>
             <w:tcBorders>
               <w:top w:val="nil"/>
               <w:left w:val="nil"/>
@@ -4145,7 +4013,7 @@
         </w:trPr>
         <w:tc>
           <w:tcPr>
-            <w:tcW w:w="1556" w:type="dxa"/>
+            <w:tcW w:w="1756" w:type="dxa"/>
             <w:tcBorders>
               <w:top w:val="nil"/>
               <w:left w:val="nil"/>
@@ -4275,7 +4143,7 @@
         </w:trPr>
         <w:tc>
           <w:tcPr>
-            <w:tcW w:w="1556" w:type="dxa"/>
+            <w:tcW w:w="1756" w:type="dxa"/>
             <w:tcBorders>
               <w:top w:val="nil"/>
               <w:left w:val="nil"/>
@@ -4405,7 +4273,7 @@
         </w:trPr>
         <w:tc>
           <w:tcPr>
-            <w:tcW w:w="1556" w:type="dxa"/>
+            <w:tcW w:w="1756" w:type="dxa"/>
             <w:tcBorders>
               <w:top w:val="nil"/>
               <w:left w:val="nil"/>
@@ -4535,7 +4403,7 @@
         </w:trPr>
         <w:tc>
           <w:tcPr>
-            <w:tcW w:w="1556" w:type="dxa"/>
+            <w:tcW w:w="1756" w:type="dxa"/>
             <w:tcBorders>
               <w:top w:val="nil"/>
               <w:left w:val="nil"/>
@@ -4665,7 +4533,7 @@
         </w:trPr>
         <w:tc>
           <w:tcPr>
-            <w:tcW w:w="1556" w:type="dxa"/>
+            <w:tcW w:w="1756" w:type="dxa"/>
             <w:tcBorders>
               <w:top w:val="nil"/>
               <w:left w:val="nil"/>
@@ -4790,7 +4658,21 @@
         </w:tc>
       </w:tr>
     </w:tbl>
-    <w:p/>
+    <w:p>
+      <w:bookmarkStart w:id="0" w:name="_GoBack"/>
+      <w:r>
+        <w:t xml:space="preserve">A1. Yes, the values are reasonable. </w:t>
+      </w:r>
+      <w:r>
+        <w:t>This is further reinforced by the R^2 value approaching 1.</w:t>
+      </w:r>
+    </w:p>
+    <w:bookmarkEnd w:id="0"/>
+    <w:p>
+      <w:r>
+        <w:t xml:space="preserve">A2. </w:t>
+      </w:r>
+    </w:p>
     <w:sectPr>
       <w:pgSz w:w="12240" w:h="15840"/>
       <w:pgMar w:top="1440" w:right="1440" w:bottom="1440" w:left="1440" w:header="720" w:footer="720" w:gutter="0"/>
@@ -5445,11 +5327,11 @@
           <c:showPercent val="0"/>
           <c:showBubbleSize val="0"/>
         </c:dLbls>
-        <c:axId val="204597744"/>
-        <c:axId val="202214368"/>
+        <c:axId val="295473624"/>
+        <c:axId val="304184840"/>
       </c:scatterChart>
       <c:valAx>
-        <c:axId val="204597744"/>
+        <c:axId val="295473624"/>
         <c:scaling>
           <c:orientation val="minMax"/>
         </c:scaling>
@@ -5562,12 +5444,12 @@
             <a:endParaRPr lang="en-US"/>
           </a:p>
         </c:txPr>
-        <c:crossAx val="202214368"/>
+        <c:crossAx val="304184840"/>
         <c:crosses val="autoZero"/>
         <c:crossBetween val="midCat"/>
       </c:valAx>
       <c:valAx>
-        <c:axId val="202214368"/>
+        <c:axId val="304184840"/>
         <c:scaling>
           <c:orientation val="minMax"/>
         </c:scaling>
@@ -5679,310 +5561,7 @@
             <a:endParaRPr lang="en-US"/>
           </a:p>
         </c:txPr>
-        <c:crossAx val="204597744"/>
-        <c:crosses val="autoZero"/>
-        <c:crossBetween val="midCat"/>
-      </c:valAx>
-      <c:spPr>
-        <a:noFill/>
-        <a:ln>
-          <a:noFill/>
-        </a:ln>
-        <a:effectLst/>
-      </c:spPr>
-    </c:plotArea>
-    <c:plotVisOnly val="1"/>
-    <c:dispBlanksAs val="gap"/>
-    <c:showDLblsOverMax val="0"/>
-  </c:chart>
-  <c:spPr>
-    <a:solidFill>
-      <a:schemeClr val="bg1"/>
-    </a:solidFill>
-    <a:ln w="9525" cap="flat" cmpd="sng" algn="ctr">
-      <a:noFill/>
-      <a:round/>
-    </a:ln>
-    <a:effectLst/>
-  </c:spPr>
-  <c:txPr>
-    <a:bodyPr/>
-    <a:lstStyle/>
-    <a:p>
-      <a:pPr>
-        <a:defRPr/>
-      </a:pPr>
-      <a:endParaRPr lang="en-US"/>
-    </a:p>
-  </c:txPr>
-  <c:externalData r:id="rId3">
-    <c:autoUpdate val="0"/>
-  </c:externalData>
-</c:chartSpace>
-</file>
-
-<file path=word/charts/chart2.xml><?xml version="1.0" encoding="utf-8"?>
-<c:chartSpace xmlns:c="http://schemas.openxmlformats.org/drawingml/2006/chart" xmlns:a="http://schemas.openxmlformats.org/drawingml/2006/main" xmlns:r="http://schemas.openxmlformats.org/officeDocument/2006/relationships">
-  <c:date1904 val="0"/>
-  <c:lang val="en-US"/>
-  <c:roundedCorners val="0"/>
-  <mc:AlternateContent xmlns:mc="http://schemas.openxmlformats.org/markup-compatibility/2006">
-    <mc:Choice xmlns:c14="http://schemas.microsoft.com/office/drawing/2007/8/2/chart" Requires="c14">
-      <c14:style val="102"/>
-    </mc:Choice>
-    <mc:Fallback>
-      <c:style val="2"/>
-    </mc:Fallback>
-  </mc:AlternateContent>
-  <c:chart>
-    <c:title>
-      <c:tx>
-        <c:rich>
-          <a:bodyPr rot="0" spcFirstLastPara="1" vertOverflow="ellipsis" vert="horz" wrap="square" anchor="ctr" anchorCtr="1"/>
-          <a:lstStyle/>
-          <a:p>
-            <a:pPr>
-              <a:defRPr sz="1400" b="0" i="0" u="none" strike="noStrike" kern="1200" spc="0" baseline="0">
-                <a:solidFill>
-                  <a:schemeClr val="tx1">
-                    <a:lumMod val="65000"/>
-                    <a:lumOff val="35000"/>
-                  </a:schemeClr>
-                </a:solidFill>
-                <a:latin typeface="+mn-lt"/>
-                <a:ea typeface="+mn-ea"/>
-                <a:cs typeface="+mn-cs"/>
-              </a:defRPr>
-            </a:pPr>
-            <a:r>
-              <a:rPr lang="en-US"/>
-              <a:t>Capacitance/Area</a:t>
-            </a:r>
-          </a:p>
-        </c:rich>
-      </c:tx>
-      <c:layout/>
-      <c:overlay val="0"/>
-      <c:spPr>
-        <a:noFill/>
-        <a:ln>
-          <a:noFill/>
-        </a:ln>
-        <a:effectLst/>
-      </c:spPr>
-      <c:txPr>
-        <a:bodyPr rot="0" spcFirstLastPara="1" vertOverflow="ellipsis" vert="horz" wrap="square" anchor="ctr" anchorCtr="1"/>
-        <a:lstStyle/>
-        <a:p>
-          <a:pPr>
-            <a:defRPr sz="1400" b="0" i="0" u="none" strike="noStrike" kern="1200" spc="0" baseline="0">
-              <a:solidFill>
-                <a:schemeClr val="tx1">
-                  <a:lumMod val="65000"/>
-                  <a:lumOff val="35000"/>
-                </a:schemeClr>
-              </a:solidFill>
-              <a:latin typeface="+mn-lt"/>
-              <a:ea typeface="+mn-ea"/>
-              <a:cs typeface="+mn-cs"/>
-            </a:defRPr>
-          </a:pPr>
-          <a:endParaRPr lang="en-US"/>
-        </a:p>
-      </c:txPr>
-    </c:title>
-    <c:autoTitleDeleted val="0"/>
-    <c:plotArea>
-      <c:layout/>
-      <c:scatterChart>
-        <c:scatterStyle val="lineMarker"/>
-        <c:varyColors val="0"/>
-        <c:ser>
-          <c:idx val="0"/>
-          <c:order val="0"/>
-          <c:spPr>
-            <a:ln w="25400" cap="rnd">
-              <a:noFill/>
-              <a:round/>
-            </a:ln>
-            <a:effectLst/>
-          </c:spPr>
-          <c:marker>
-            <c:symbol val="circle"/>
-            <c:size val="5"/>
-            <c:spPr>
-              <a:solidFill>
-                <a:schemeClr val="accent1"/>
-              </a:solidFill>
-              <a:ln w="9525">
-                <a:solidFill>
-                  <a:schemeClr val="accent1"/>
-                </a:solidFill>
-              </a:ln>
-              <a:effectLst/>
-            </c:spPr>
-          </c:marker>
-          <c:yVal>
-            <c:numRef>
-              <c:f>Sheet1!$E$2:$E$7</c:f>
-              <c:numCache>
-                <c:formatCode>General</c:formatCode>
-                <c:ptCount val="6"/>
-                <c:pt idx="0">
-                  <c:v>9.7491225789678917E-3</c:v>
-                </c:pt>
-                <c:pt idx="1">
-                  <c:v>1.4928343949044586E-2</c:v>
-                </c:pt>
-                <c:pt idx="2">
-                  <c:v>1.7692852087756547E-2</c:v>
-                </c:pt>
-                <c:pt idx="3">
-                  <c:v>2.1019108280254776E-2</c:v>
-                </c:pt>
-                <c:pt idx="4">
-                  <c:v>2.2898352371427066E-2</c:v>
-                </c:pt>
-                <c:pt idx="5">
-                  <c:v>2.2779547062986558E-2</c:v>
-                </c:pt>
-              </c:numCache>
-            </c:numRef>
-          </c:yVal>
-          <c:smooth val="0"/>
-        </c:ser>
-        <c:dLbls>
-          <c:showLegendKey val="0"/>
-          <c:showVal val="0"/>
-          <c:showCatName val="0"/>
-          <c:showSerName val="0"/>
-          <c:showPercent val="0"/>
-          <c:showBubbleSize val="0"/>
-        </c:dLbls>
-        <c:axId val="204596176"/>
-        <c:axId val="204596568"/>
-      </c:scatterChart>
-      <c:valAx>
-        <c:axId val="204596176"/>
-        <c:scaling>
-          <c:orientation val="minMax"/>
-        </c:scaling>
-        <c:delete val="0"/>
-        <c:axPos val="b"/>
-        <c:majorGridlines>
-          <c:spPr>
-            <a:ln w="9525" cap="flat" cmpd="sng" algn="ctr">
-              <a:solidFill>
-                <a:schemeClr val="tx1">
-                  <a:lumMod val="15000"/>
-                  <a:lumOff val="85000"/>
-                </a:schemeClr>
-              </a:solidFill>
-              <a:round/>
-            </a:ln>
-            <a:effectLst/>
-          </c:spPr>
-        </c:majorGridlines>
-        <c:numFmt formatCode="General" sourceLinked="1"/>
-        <c:majorTickMark val="none"/>
-        <c:minorTickMark val="none"/>
-        <c:tickLblPos val="nextTo"/>
-        <c:spPr>
-          <a:noFill/>
-          <a:ln w="9525" cap="flat" cmpd="sng" algn="ctr">
-            <a:solidFill>
-              <a:schemeClr val="tx1">
-                <a:lumMod val="25000"/>
-                <a:lumOff val="75000"/>
-              </a:schemeClr>
-            </a:solidFill>
-            <a:round/>
-          </a:ln>
-          <a:effectLst/>
-        </c:spPr>
-        <c:txPr>
-          <a:bodyPr rot="-60000000" spcFirstLastPara="1" vertOverflow="ellipsis" vert="horz" wrap="square" anchor="ctr" anchorCtr="1"/>
-          <a:lstStyle/>
-          <a:p>
-            <a:pPr>
-              <a:defRPr sz="900" b="0" i="0" u="none" strike="noStrike" kern="1200" baseline="0">
-                <a:solidFill>
-                  <a:schemeClr val="tx1">
-                    <a:lumMod val="65000"/>
-                    <a:lumOff val="35000"/>
-                  </a:schemeClr>
-                </a:solidFill>
-                <a:latin typeface="+mn-lt"/>
-                <a:ea typeface="+mn-ea"/>
-                <a:cs typeface="+mn-cs"/>
-              </a:defRPr>
-            </a:pPr>
-            <a:endParaRPr lang="en-US"/>
-          </a:p>
-        </c:txPr>
-        <c:crossAx val="204596568"/>
-        <c:crosses val="autoZero"/>
-        <c:crossBetween val="midCat"/>
-      </c:valAx>
-      <c:valAx>
-        <c:axId val="204596568"/>
-        <c:scaling>
-          <c:orientation val="minMax"/>
-        </c:scaling>
-        <c:delete val="0"/>
-        <c:axPos val="l"/>
-        <c:majorGridlines>
-          <c:spPr>
-            <a:ln w="9525" cap="flat" cmpd="sng" algn="ctr">
-              <a:solidFill>
-                <a:schemeClr val="tx1">
-                  <a:lumMod val="15000"/>
-                  <a:lumOff val="85000"/>
-                </a:schemeClr>
-              </a:solidFill>
-              <a:round/>
-            </a:ln>
-            <a:effectLst/>
-          </c:spPr>
-        </c:majorGridlines>
-        <c:numFmt formatCode="General" sourceLinked="1"/>
-        <c:majorTickMark val="none"/>
-        <c:minorTickMark val="none"/>
-        <c:tickLblPos val="nextTo"/>
-        <c:spPr>
-          <a:noFill/>
-          <a:ln w="9525" cap="flat" cmpd="sng" algn="ctr">
-            <a:solidFill>
-              <a:schemeClr val="tx1">
-                <a:lumMod val="25000"/>
-                <a:lumOff val="75000"/>
-              </a:schemeClr>
-            </a:solidFill>
-            <a:round/>
-          </a:ln>
-          <a:effectLst/>
-        </c:spPr>
-        <c:txPr>
-          <a:bodyPr rot="-60000000" spcFirstLastPara="1" vertOverflow="ellipsis" vert="horz" wrap="square" anchor="ctr" anchorCtr="1"/>
-          <a:lstStyle/>
-          <a:p>
-            <a:pPr>
-              <a:defRPr sz="900" b="0" i="0" u="none" strike="noStrike" kern="1200" baseline="0">
-                <a:solidFill>
-                  <a:schemeClr val="tx1">
-                    <a:lumMod val="65000"/>
-                    <a:lumOff val="35000"/>
-                  </a:schemeClr>
-                </a:solidFill>
-                <a:latin typeface="+mn-lt"/>
-                <a:ea typeface="+mn-ea"/>
-                <a:cs typeface="+mn-cs"/>
-              </a:defRPr>
-            </a:pPr>
-            <a:endParaRPr lang="en-US"/>
-          </a:p>
-        </c:txPr>
-        <c:crossAx val="204596176"/>
+        <c:crossAx val="295473624"/>
         <c:crosses val="autoZero"/>
         <c:crossBetween val="midCat"/>
       </c:valAx>
@@ -6064,563 +5643,7 @@
 </cs:colorStyle>
 </file>
 
-<file path=word/charts/colors2.xml><?xml version="1.0" encoding="utf-8"?>
-<cs:colorStyle xmlns:cs="http://schemas.microsoft.com/office/drawing/2012/chartStyle" xmlns:a="http://schemas.openxmlformats.org/drawingml/2006/main" meth="cycle" id="10">
-  <a:schemeClr val="accent1"/>
-  <a:schemeClr val="accent2"/>
-  <a:schemeClr val="accent3"/>
-  <a:schemeClr val="accent4"/>
-  <a:schemeClr val="accent5"/>
-  <a:schemeClr val="accent6"/>
-  <cs:variation/>
-  <cs:variation>
-    <a:lumMod val="60000"/>
-  </cs:variation>
-  <cs:variation>
-    <a:lumMod val="80000"/>
-    <a:lumOff val="20000"/>
-  </cs:variation>
-  <cs:variation>
-    <a:lumMod val="80000"/>
-  </cs:variation>
-  <cs:variation>
-    <a:lumMod val="60000"/>
-    <a:lumOff val="40000"/>
-  </cs:variation>
-  <cs:variation>
-    <a:lumMod val="50000"/>
-  </cs:variation>
-  <cs:variation>
-    <a:lumMod val="70000"/>
-    <a:lumOff val="30000"/>
-  </cs:variation>
-  <cs:variation>
-    <a:lumMod val="70000"/>
-  </cs:variation>
-  <cs:variation>
-    <a:lumMod val="50000"/>
-    <a:lumOff val="50000"/>
-  </cs:variation>
-</cs:colorStyle>
-</file>
-
 <file path=word/charts/style1.xml><?xml version="1.0" encoding="utf-8"?>
-<cs:chartStyle xmlns:cs="http://schemas.microsoft.com/office/drawing/2012/chartStyle" xmlns:a="http://schemas.openxmlformats.org/drawingml/2006/main" id="240">
-  <cs:axisTitle>
-    <cs:lnRef idx="0"/>
-    <cs:fillRef idx="0"/>
-    <cs:effectRef idx="0"/>
-    <cs:fontRef idx="minor">
-      <a:schemeClr val="tx1">
-        <a:lumMod val="65000"/>
-        <a:lumOff val="35000"/>
-      </a:schemeClr>
-    </cs:fontRef>
-    <cs:defRPr sz="1000" kern="1200"/>
-  </cs:axisTitle>
-  <cs:categoryAxis>
-    <cs:lnRef idx="0"/>
-    <cs:fillRef idx="0"/>
-    <cs:effectRef idx="0"/>
-    <cs:fontRef idx="minor">
-      <a:schemeClr val="tx1">
-        <a:lumMod val="65000"/>
-        <a:lumOff val="35000"/>
-      </a:schemeClr>
-    </cs:fontRef>
-    <cs:spPr>
-      <a:ln w="9525" cap="flat" cmpd="sng" algn="ctr">
-        <a:solidFill>
-          <a:schemeClr val="tx1">
-            <a:lumMod val="25000"/>
-            <a:lumOff val="75000"/>
-          </a:schemeClr>
-        </a:solidFill>
-        <a:round/>
-      </a:ln>
-    </cs:spPr>
-    <cs:defRPr sz="900" kern="1200"/>
-  </cs:categoryAxis>
-  <cs:chartArea mods="allowNoFillOverride allowNoLineOverride">
-    <cs:lnRef idx="0"/>
-    <cs:fillRef idx="0"/>
-    <cs:effectRef idx="0"/>
-    <cs:fontRef idx="minor">
-      <a:schemeClr val="tx1"/>
-    </cs:fontRef>
-    <cs:spPr>
-      <a:solidFill>
-        <a:schemeClr val="bg1"/>
-      </a:solidFill>
-      <a:ln w="9525" cap="flat" cmpd="sng" algn="ctr">
-        <a:solidFill>
-          <a:schemeClr val="tx1">
-            <a:lumMod val="15000"/>
-            <a:lumOff val="85000"/>
-          </a:schemeClr>
-        </a:solidFill>
-        <a:round/>
-      </a:ln>
-    </cs:spPr>
-    <cs:defRPr sz="1000" kern="1200"/>
-  </cs:chartArea>
-  <cs:dataLabel>
-    <cs:lnRef idx="0"/>
-    <cs:fillRef idx="0"/>
-    <cs:effectRef idx="0"/>
-    <cs:fontRef idx="minor">
-      <a:schemeClr val="tx1">
-        <a:lumMod val="75000"/>
-        <a:lumOff val="25000"/>
-      </a:schemeClr>
-    </cs:fontRef>
-    <cs:defRPr sz="900" kern="1200"/>
-  </cs:dataLabel>
-  <cs:dataLabelCallout>
-    <cs:lnRef idx="0"/>
-    <cs:fillRef idx="0"/>
-    <cs:effectRef idx="0"/>
-    <cs:fontRef idx="minor">
-      <a:schemeClr val="dk1">
-        <a:lumMod val="65000"/>
-        <a:lumOff val="35000"/>
-      </a:schemeClr>
-    </cs:fontRef>
-    <cs:spPr>
-      <a:solidFill>
-        <a:schemeClr val="lt1"/>
-      </a:solidFill>
-      <a:ln>
-        <a:solidFill>
-          <a:schemeClr val="dk1">
-            <a:lumMod val="25000"/>
-            <a:lumOff val="75000"/>
-          </a:schemeClr>
-        </a:solidFill>
-      </a:ln>
-    </cs:spPr>
-    <cs:defRPr sz="900" kern="1200"/>
-    <cs:bodyPr rot="0" spcFirstLastPara="1" vertOverflow="clip" horzOverflow="clip" vert="horz" wrap="square" lIns="36576" tIns="18288" rIns="36576" bIns="18288" anchor="ctr" anchorCtr="1">
-      <a:spAutoFit/>
-    </cs:bodyPr>
-  </cs:dataLabelCallout>
-  <cs:dataPoint>
-    <cs:lnRef idx="0"/>
-    <cs:fillRef idx="1">
-      <cs:styleClr val="auto"/>
-    </cs:fillRef>
-    <cs:effectRef idx="0"/>
-    <cs:fontRef idx="minor">
-      <a:schemeClr val="tx1"/>
-    </cs:fontRef>
-  </cs:dataPoint>
-  <cs:dataPoint3D>
-    <cs:lnRef idx="0"/>
-    <cs:fillRef idx="1">
-      <cs:styleClr val="auto"/>
-    </cs:fillRef>
-    <cs:effectRef idx="0"/>
-    <cs:fontRef idx="minor">
-      <a:schemeClr val="tx1"/>
-    </cs:fontRef>
-  </cs:dataPoint3D>
-  <cs:dataPointLine>
-    <cs:lnRef idx="0">
-      <cs:styleClr val="auto"/>
-    </cs:lnRef>
-    <cs:fillRef idx="1"/>
-    <cs:effectRef idx="0"/>
-    <cs:fontRef idx="minor">
-      <a:schemeClr val="tx1"/>
-    </cs:fontRef>
-    <cs:spPr>
-      <a:ln w="19050" cap="rnd">
-        <a:solidFill>
-          <a:schemeClr val="phClr"/>
-        </a:solidFill>
-        <a:round/>
-      </a:ln>
-    </cs:spPr>
-  </cs:dataPointLine>
-  <cs:dataPointMarker>
-    <cs:lnRef idx="0">
-      <cs:styleClr val="auto"/>
-    </cs:lnRef>
-    <cs:fillRef idx="1">
-      <cs:styleClr val="auto"/>
-    </cs:fillRef>
-    <cs:effectRef idx="0"/>
-    <cs:fontRef idx="minor">
-      <a:schemeClr val="tx1"/>
-    </cs:fontRef>
-    <cs:spPr>
-      <a:ln w="9525">
-        <a:solidFill>
-          <a:schemeClr val="phClr"/>
-        </a:solidFill>
-      </a:ln>
-    </cs:spPr>
-  </cs:dataPointMarker>
-  <cs:dataPointMarkerLayout symbol="circle" size="5"/>
-  <cs:dataPointWireframe>
-    <cs:lnRef idx="0">
-      <cs:styleClr val="auto"/>
-    </cs:lnRef>
-    <cs:fillRef idx="0"/>
-    <cs:effectRef idx="0"/>
-    <cs:fontRef idx="minor">
-      <a:schemeClr val="dk1"/>
-    </cs:fontRef>
-    <cs:spPr>
-      <a:ln w="9525" cap="rnd">
-        <a:solidFill>
-          <a:schemeClr val="phClr"/>
-        </a:solidFill>
-        <a:round/>
-      </a:ln>
-    </cs:spPr>
-  </cs:dataPointWireframe>
-  <cs:dataTable>
-    <cs:lnRef idx="0"/>
-    <cs:fillRef idx="0"/>
-    <cs:effectRef idx="0"/>
-    <cs:fontRef idx="minor">
-      <a:schemeClr val="tx1">
-        <a:lumMod val="65000"/>
-        <a:lumOff val="35000"/>
-      </a:schemeClr>
-    </cs:fontRef>
-    <cs:spPr>
-      <a:noFill/>
-      <a:ln w="9525" cap="flat" cmpd="sng" algn="ctr">
-        <a:solidFill>
-          <a:schemeClr val="tx1">
-            <a:lumMod val="15000"/>
-            <a:lumOff val="85000"/>
-          </a:schemeClr>
-        </a:solidFill>
-        <a:round/>
-      </a:ln>
-    </cs:spPr>
-    <cs:defRPr sz="900" kern="1200"/>
-  </cs:dataTable>
-  <cs:downBar>
-    <cs:lnRef idx="0"/>
-    <cs:fillRef idx="0"/>
-    <cs:effectRef idx="0"/>
-    <cs:fontRef idx="minor">
-      <a:schemeClr val="tx1"/>
-    </cs:fontRef>
-    <cs:spPr>
-      <a:solidFill>
-        <a:schemeClr val="dk1">
-          <a:lumMod val="75000"/>
-          <a:lumOff val="25000"/>
-        </a:schemeClr>
-      </a:solidFill>
-      <a:ln w="9525" cap="flat" cmpd="sng" algn="ctr">
-        <a:solidFill>
-          <a:schemeClr val="tx1">
-            <a:lumMod val="65000"/>
-            <a:lumOff val="35000"/>
-          </a:schemeClr>
-        </a:solidFill>
-        <a:round/>
-      </a:ln>
-    </cs:spPr>
-  </cs:downBar>
-  <cs:dropLine>
-    <cs:lnRef idx="0"/>
-    <cs:fillRef idx="0"/>
-    <cs:effectRef idx="0"/>
-    <cs:fontRef idx="minor">
-      <a:schemeClr val="tx1"/>
-    </cs:fontRef>
-    <cs:spPr>
-      <a:ln w="9525" cap="flat" cmpd="sng" algn="ctr">
-        <a:solidFill>
-          <a:schemeClr val="tx1">
-            <a:lumMod val="35000"/>
-            <a:lumOff val="65000"/>
-          </a:schemeClr>
-        </a:solidFill>
-        <a:round/>
-      </a:ln>
-    </cs:spPr>
-  </cs:dropLine>
-  <cs:errorBar>
-    <cs:lnRef idx="0"/>
-    <cs:fillRef idx="0"/>
-    <cs:effectRef idx="0"/>
-    <cs:fontRef idx="minor">
-      <a:schemeClr val="tx1"/>
-    </cs:fontRef>
-    <cs:spPr>
-      <a:ln w="9525" cap="flat" cmpd="sng" algn="ctr">
-        <a:solidFill>
-          <a:schemeClr val="tx1">
-            <a:lumMod val="65000"/>
-            <a:lumOff val="35000"/>
-          </a:schemeClr>
-        </a:solidFill>
-        <a:round/>
-      </a:ln>
-    </cs:spPr>
-  </cs:errorBar>
-  <cs:floor>
-    <cs:lnRef idx="0"/>
-    <cs:fillRef idx="0"/>
-    <cs:effectRef idx="0"/>
-    <cs:fontRef idx="minor">
-      <a:schemeClr val="tx1"/>
-    </cs:fontRef>
-    <cs:spPr>
-      <a:noFill/>
-      <a:ln>
-        <a:noFill/>
-      </a:ln>
-    </cs:spPr>
-  </cs:floor>
-  <cs:gridlineMajor>
-    <cs:lnRef idx="0"/>
-    <cs:fillRef idx="0"/>
-    <cs:effectRef idx="0"/>
-    <cs:fontRef idx="minor">
-      <a:schemeClr val="tx1"/>
-    </cs:fontRef>
-    <cs:spPr>
-      <a:ln w="9525" cap="flat" cmpd="sng" algn="ctr">
-        <a:solidFill>
-          <a:schemeClr val="tx1">
-            <a:lumMod val="15000"/>
-            <a:lumOff val="85000"/>
-          </a:schemeClr>
-        </a:solidFill>
-        <a:round/>
-      </a:ln>
-    </cs:spPr>
-  </cs:gridlineMajor>
-  <cs:gridlineMinor>
-    <cs:lnRef idx="0"/>
-    <cs:fillRef idx="0"/>
-    <cs:effectRef idx="0"/>
-    <cs:fontRef idx="minor">
-      <a:schemeClr val="tx1"/>
-    </cs:fontRef>
-    <cs:spPr>
-      <a:ln w="9525" cap="flat" cmpd="sng" algn="ctr">
-        <a:solidFill>
-          <a:schemeClr val="tx1">
-            <a:lumMod val="5000"/>
-            <a:lumOff val="95000"/>
-          </a:schemeClr>
-        </a:solidFill>
-        <a:round/>
-      </a:ln>
-    </cs:spPr>
-  </cs:gridlineMinor>
-  <cs:hiLoLine>
-    <cs:lnRef idx="0"/>
-    <cs:fillRef idx="0"/>
-    <cs:effectRef idx="0"/>
-    <cs:fontRef idx="minor">
-      <a:schemeClr val="tx1"/>
-    </cs:fontRef>
-    <cs:spPr>
-      <a:ln w="9525" cap="flat" cmpd="sng" algn="ctr">
-        <a:solidFill>
-          <a:schemeClr val="tx1">
-            <a:lumMod val="50000"/>
-            <a:lumOff val="50000"/>
-          </a:schemeClr>
-        </a:solidFill>
-        <a:round/>
-      </a:ln>
-    </cs:spPr>
-  </cs:hiLoLine>
-  <cs:leaderLine>
-    <cs:lnRef idx="0"/>
-    <cs:fillRef idx="0"/>
-    <cs:effectRef idx="0"/>
-    <cs:fontRef idx="minor">
-      <a:schemeClr val="tx1"/>
-    </cs:fontRef>
-    <cs:spPr>
-      <a:ln w="9525" cap="flat" cmpd="sng" algn="ctr">
-        <a:solidFill>
-          <a:schemeClr val="tx1">
-            <a:lumMod val="35000"/>
-            <a:lumOff val="65000"/>
-          </a:schemeClr>
-        </a:solidFill>
-        <a:round/>
-      </a:ln>
-    </cs:spPr>
-  </cs:leaderLine>
-  <cs:legend>
-    <cs:lnRef idx="0"/>
-    <cs:fillRef idx="0"/>
-    <cs:effectRef idx="0"/>
-    <cs:fontRef idx="minor">
-      <a:schemeClr val="tx1">
-        <a:lumMod val="65000"/>
-        <a:lumOff val="35000"/>
-      </a:schemeClr>
-    </cs:fontRef>
-    <cs:defRPr sz="900" kern="1200"/>
-  </cs:legend>
-  <cs:plotArea mods="allowNoFillOverride allowNoLineOverride">
-    <cs:lnRef idx="0"/>
-    <cs:fillRef idx="0"/>
-    <cs:effectRef idx="0"/>
-    <cs:fontRef idx="minor">
-      <a:schemeClr val="tx1"/>
-    </cs:fontRef>
-  </cs:plotArea>
-  <cs:plotArea3D mods="allowNoFillOverride allowNoLineOverride">
-    <cs:lnRef idx="0"/>
-    <cs:fillRef idx="0"/>
-    <cs:effectRef idx="0"/>
-    <cs:fontRef idx="minor">
-      <a:schemeClr val="tx1"/>
-    </cs:fontRef>
-  </cs:plotArea3D>
-  <cs:seriesAxis>
-    <cs:lnRef idx="0"/>
-    <cs:fillRef idx="0"/>
-    <cs:effectRef idx="0"/>
-    <cs:fontRef idx="minor">
-      <a:schemeClr val="tx1">
-        <a:lumMod val="65000"/>
-        <a:lumOff val="35000"/>
-      </a:schemeClr>
-    </cs:fontRef>
-    <cs:defRPr sz="900" kern="1200"/>
-  </cs:seriesAxis>
-  <cs:seriesLine>
-    <cs:lnRef idx="0"/>
-    <cs:fillRef idx="0"/>
-    <cs:effectRef idx="0"/>
-    <cs:fontRef idx="minor">
-      <a:schemeClr val="tx1"/>
-    </cs:fontRef>
-    <cs:spPr>
-      <a:ln w="9525" cap="flat" cmpd="sng" algn="ctr">
-        <a:solidFill>
-          <a:schemeClr val="tx1">
-            <a:lumMod val="35000"/>
-            <a:lumOff val="65000"/>
-          </a:schemeClr>
-        </a:solidFill>
-        <a:round/>
-      </a:ln>
-    </cs:spPr>
-  </cs:seriesLine>
-  <cs:title>
-    <cs:lnRef idx="0"/>
-    <cs:fillRef idx="0"/>
-    <cs:effectRef idx="0"/>
-    <cs:fontRef idx="minor">
-      <a:schemeClr val="tx1">
-        <a:lumMod val="65000"/>
-        <a:lumOff val="35000"/>
-      </a:schemeClr>
-    </cs:fontRef>
-    <cs:defRPr sz="1400" b="0" kern="1200" spc="0" baseline="0"/>
-  </cs:title>
-  <cs:trendline>
-    <cs:lnRef idx="0">
-      <cs:styleClr val="auto"/>
-    </cs:lnRef>
-    <cs:fillRef idx="0"/>
-    <cs:effectRef idx="0"/>
-    <cs:fontRef idx="minor">
-      <a:schemeClr val="tx1"/>
-    </cs:fontRef>
-    <cs:spPr>
-      <a:ln w="19050" cap="rnd">
-        <a:solidFill>
-          <a:schemeClr val="phClr"/>
-        </a:solidFill>
-        <a:prstDash val="sysDot"/>
-      </a:ln>
-    </cs:spPr>
-  </cs:trendline>
-  <cs:trendlineLabel>
-    <cs:lnRef idx="0"/>
-    <cs:fillRef idx="0"/>
-    <cs:effectRef idx="0"/>
-    <cs:fontRef idx="minor">
-      <a:schemeClr val="tx1">
-        <a:lumMod val="65000"/>
-        <a:lumOff val="35000"/>
-      </a:schemeClr>
-    </cs:fontRef>
-    <cs:defRPr sz="900" kern="1200"/>
-  </cs:trendlineLabel>
-  <cs:upBar>
-    <cs:lnRef idx="0"/>
-    <cs:fillRef idx="0"/>
-    <cs:effectRef idx="0"/>
-    <cs:fontRef idx="minor">
-      <a:schemeClr val="tx1"/>
-    </cs:fontRef>
-    <cs:spPr>
-      <a:solidFill>
-        <a:schemeClr val="lt1"/>
-      </a:solidFill>
-      <a:ln w="9525" cap="flat" cmpd="sng" algn="ctr">
-        <a:solidFill>
-          <a:schemeClr val="tx1">
-            <a:lumMod val="65000"/>
-            <a:lumOff val="35000"/>
-          </a:schemeClr>
-        </a:solidFill>
-        <a:round/>
-      </a:ln>
-    </cs:spPr>
-  </cs:upBar>
-  <cs:valueAxis>
-    <cs:lnRef idx="0"/>
-    <cs:fillRef idx="0"/>
-    <cs:effectRef idx="0"/>
-    <cs:fontRef idx="minor">
-      <a:schemeClr val="tx1">
-        <a:lumMod val="65000"/>
-        <a:lumOff val="35000"/>
-      </a:schemeClr>
-    </cs:fontRef>
-    <cs:spPr>
-      <a:ln w="9525" cap="flat" cmpd="sng" algn="ctr">
-        <a:solidFill>
-          <a:schemeClr val="tx1">
-            <a:lumMod val="25000"/>
-            <a:lumOff val="75000"/>
-          </a:schemeClr>
-        </a:solidFill>
-        <a:round/>
-      </a:ln>
-    </cs:spPr>
-    <cs:defRPr sz="900" kern="1200"/>
-  </cs:valueAxis>
-  <cs:wall>
-    <cs:lnRef idx="0"/>
-    <cs:fillRef idx="0"/>
-    <cs:effectRef idx="0"/>
-    <cs:fontRef idx="minor">
-      <a:schemeClr val="tx1"/>
-    </cs:fontRef>
-    <cs:spPr>
-      <a:noFill/>
-      <a:ln>
-        <a:noFill/>
-      </a:ln>
-    </cs:spPr>
-  </cs:wall>
-</cs:chartStyle>
-</file>
-
-<file path=word/charts/style2.xml><?xml version="1.0" encoding="utf-8"?>
 <cs:chartStyle xmlns:cs="http://schemas.microsoft.com/office/drawing/2012/chartStyle" xmlns:a="http://schemas.openxmlformats.org/drawingml/2006/main" id="240">
   <cs:axisTitle>
     <cs:lnRef idx="0"/>

</xml_diff>

<commit_message>
Changes to be committed: 	modified:   LAB/Assignments/rmcmillan1MoEPoFSpace.docx
</commit_message>
<xml_diff>
--- a/LAB/Assignments/rmcmillan1MoEPoFSpace.docx
+++ b/LAB/Assignments/rmcmillan1MoEPoFSpace.docx
@@ -4659,7 +4659,6 @@
       </w:tr>
     </w:tbl>
     <w:p>
-      <w:bookmarkStart w:id="0" w:name="_GoBack"/>
       <w:r>
         <w:t xml:space="preserve">A1. Yes, the values are reasonable. </w:t>
       </w:r>
@@ -4667,11 +4666,42 @@
         <w:t>This is further reinforced by the R^2 value approaching 1.</w:t>
       </w:r>
     </w:p>
-    <w:bookmarkEnd w:id="0"/>
     <w:p>
       <w:r>
         <w:t xml:space="preserve">A2. </w:t>
       </w:r>
+      <w:r>
+        <w:t xml:space="preserve">I calculated the average capacitance to be 1.76. | 1.76 – 1.80 | = 0.4 = t . </w:t>
+      </w:r>
+      <w:r>
+        <w:t xml:space="preserve">I suspect that the error comes from environmental electro-magnetic “noise”. </w:t>
+      </w:r>
+      <w:r>
+        <w:t>I also suspect that the data might be a little more accurate if the distances were shifted from 6mm – 11m</w:t>
+      </w:r>
+      <w:r>
+        <w:t>m. T</w:t>
+      </w:r>
+      <w:r>
+        <w:t>he C/Area formula</w:t>
+      </w:r>
+      <w:r>
+        <w:t xml:space="preserve"> data suggests that some kind of “local max” is reached at approximately 11mm </w:t>
+      </w:r>
+      <w:r>
+        <w:t xml:space="preserve">. </w:t>
+      </w:r>
+      <w:r>
+        <w:t>Is this the limit of the “</w:t>
+      </w:r>
+      <w:r>
+        <w:t>Gaussian</w:t>
+      </w:r>
+      <w:r>
+        <w:t xml:space="preserve"> surface”?</w:t>
+      </w:r>
+      <w:bookmarkStart w:id="0" w:name="_GoBack"/>
+      <w:bookmarkEnd w:id="0"/>
     </w:p>
     <w:sectPr>
       <w:pgSz w:w="12240" w:h="15840"/>
@@ -5327,11 +5357,11 @@
           <c:showPercent val="0"/>
           <c:showBubbleSize val="0"/>
         </c:dLbls>
-        <c:axId val="295473624"/>
-        <c:axId val="304184840"/>
+        <c:axId val="663217712"/>
+        <c:axId val="663218104"/>
       </c:scatterChart>
       <c:valAx>
-        <c:axId val="295473624"/>
+        <c:axId val="663217712"/>
         <c:scaling>
           <c:orientation val="minMax"/>
         </c:scaling>
@@ -5444,12 +5474,12 @@
             <a:endParaRPr lang="en-US"/>
           </a:p>
         </c:txPr>
-        <c:crossAx val="304184840"/>
+        <c:crossAx val="663218104"/>
         <c:crosses val="autoZero"/>
         <c:crossBetween val="midCat"/>
       </c:valAx>
       <c:valAx>
-        <c:axId val="304184840"/>
+        <c:axId val="663218104"/>
         <c:scaling>
           <c:orientation val="minMax"/>
         </c:scaling>
@@ -5561,7 +5591,7 @@
             <a:endParaRPr lang="en-US"/>
           </a:p>
         </c:txPr>
-        <c:crossAx val="295473624"/>
+        <c:crossAx val="663217712"/>
         <c:crosses val="autoZero"/>
         <c:crossBetween val="midCat"/>
       </c:valAx>

</xml_diff>

<commit_message>
update to picoFarads  Changes to be committed: 	modified:   LAB/Assignments/rmcmilan1MoEPoFS.xlsx 	modified:   LAB/Assignments/rmcmillan1MoEPoFSpace.docx 	modified:   LAB/Assignments/rmcmillan1MoEPoFSpace.pdf
</commit_message>
<xml_diff>
--- a/LAB/Assignments/rmcmillan1MoEPoFSpace.docx
+++ b/LAB/Assignments/rmcmillan1MoEPoFSpace.docx
@@ -4,14 +4,14 @@
   <w:body>
     <w:tbl>
       <w:tblPr>
-        <w:tblpPr w:leftFromText="180" w:rightFromText="180" w:vertAnchor="text" w:horzAnchor="margin" w:tblpXSpec="center" w:tblpY="-194"/>
-        <w:tblW w:w="10000" w:type="dxa"/>
+        <w:tblpPr w:leftFromText="180" w:rightFromText="180" w:horzAnchor="margin" w:tblpXSpec="center" w:tblpY="-840"/>
+        <w:tblW w:w="10400" w:type="dxa"/>
         <w:tblLook w:val="04A0" w:firstRow="1" w:lastRow="0" w:firstColumn="1" w:lastColumn="0" w:noHBand="0" w:noVBand="1"/>
       </w:tblPr>
       <w:tblGrid>
         <w:gridCol w:w="1756"/>
         <w:gridCol w:w="1636"/>
-        <w:gridCol w:w="2216"/>
+        <w:gridCol w:w="2616"/>
         <w:gridCol w:w="1676"/>
         <w:gridCol w:w="2716"/>
       </w:tblGrid>
@@ -83,7 +83,7 @@
         </w:tc>
         <w:tc>
           <w:tcPr>
-            <w:tcW w:w="2216" w:type="dxa"/>
+            <w:tcW w:w="2616" w:type="dxa"/>
             <w:tcBorders>
               <w:top w:val="nil"/>
               <w:left w:val="nil"/>
@@ -108,7 +108,23 @@
                 <w:rFonts w:ascii="Calibri" w:eastAsia="Times New Roman" w:hAnsi="Calibri" w:cs="Times New Roman"/>
                 <w:color w:val="006100"/>
               </w:rPr>
-              <w:t>Capacitance (Farads) y</w:t>
+              <w:t>Capacitance (</w:t>
+            </w:r>
+            <w:proofErr w:type="spellStart"/>
+            <w:r>
+              <w:rPr>
+                <w:rFonts w:ascii="Calibri" w:eastAsia="Times New Roman" w:hAnsi="Calibri" w:cs="Times New Roman"/>
+                <w:color w:val="006100"/>
+              </w:rPr>
+              <w:t>picoFarads</w:t>
+            </w:r>
+            <w:proofErr w:type="spellEnd"/>
+            <w:r>
+              <w:rPr>
+                <w:rFonts w:ascii="Calibri" w:eastAsia="Times New Roman" w:hAnsi="Calibri" w:cs="Times New Roman"/>
+                <w:color w:val="006100"/>
+              </w:rPr>
+              <w:t>) y</w:t>
             </w:r>
           </w:p>
         </w:tc>
@@ -237,7 +253,7 @@
         </w:tc>
         <w:tc>
           <w:tcPr>
-            <w:tcW w:w="2216" w:type="dxa"/>
+            <w:tcW w:w="2616" w:type="dxa"/>
             <w:tcBorders>
               <w:top w:val="nil"/>
               <w:left w:val="nil"/>
@@ -395,7 +411,7 @@
         </w:tc>
         <w:tc>
           <w:tcPr>
-            <w:tcW w:w="2216" w:type="dxa"/>
+            <w:tcW w:w="2616" w:type="dxa"/>
             <w:tcBorders>
               <w:top w:val="nil"/>
               <w:left w:val="nil"/>
@@ -553,7 +569,7 @@
         </w:tc>
         <w:tc>
           <w:tcPr>
-            <w:tcW w:w="2216" w:type="dxa"/>
+            <w:tcW w:w="2616" w:type="dxa"/>
             <w:tcBorders>
               <w:top w:val="nil"/>
               <w:left w:val="nil"/>
@@ -711,7 +727,7 @@
         </w:tc>
         <w:tc>
           <w:tcPr>
-            <w:tcW w:w="2216" w:type="dxa"/>
+            <w:tcW w:w="2616" w:type="dxa"/>
             <w:tcBorders>
               <w:top w:val="nil"/>
               <w:left w:val="nil"/>
@@ -869,7 +885,7 @@
         </w:tc>
         <w:tc>
           <w:tcPr>
-            <w:tcW w:w="2216" w:type="dxa"/>
+            <w:tcW w:w="2616" w:type="dxa"/>
             <w:tcBorders>
               <w:top w:val="nil"/>
               <w:left w:val="nil"/>
@@ -1027,7 +1043,7 @@
         </w:tc>
         <w:tc>
           <w:tcPr>
-            <w:tcW w:w="2216" w:type="dxa"/>
+            <w:tcW w:w="2616" w:type="dxa"/>
             <w:tcBorders>
               <w:top w:val="nil"/>
               <w:left w:val="nil"/>
@@ -1178,7 +1194,7 @@
         </w:tc>
         <w:tc>
           <w:tcPr>
-            <w:tcW w:w="2216" w:type="dxa"/>
+            <w:tcW w:w="2616" w:type="dxa"/>
             <w:tcBorders>
               <w:top w:val="nil"/>
               <w:left w:val="nil"/>
@@ -1322,7 +1338,7 @@
         </w:tc>
         <w:tc>
           <w:tcPr>
-            <w:tcW w:w="2216" w:type="dxa"/>
+            <w:tcW w:w="2616" w:type="dxa"/>
             <w:tcBorders>
               <w:top w:val="nil"/>
               <w:left w:val="nil"/>
@@ -1452,7 +1468,7 @@
         </w:tc>
         <w:tc>
           <w:tcPr>
-            <w:tcW w:w="2216" w:type="dxa"/>
+            <w:tcW w:w="2616" w:type="dxa"/>
             <w:tcBorders>
               <w:top w:val="nil"/>
               <w:left w:val="nil"/>
@@ -1594,7 +1610,7 @@
         </w:tc>
         <w:tc>
           <w:tcPr>
-            <w:tcW w:w="2216" w:type="dxa"/>
+            <w:tcW w:w="2616" w:type="dxa"/>
             <w:tcBorders>
               <w:top w:val="nil"/>
               <w:left w:val="nil"/>
@@ -1749,7 +1765,7 @@
         </w:tc>
         <w:tc>
           <w:tcPr>
-            <w:tcW w:w="2216" w:type="dxa"/>
+            <w:tcW w:w="2616" w:type="dxa"/>
             <w:tcBorders>
               <w:top w:val="nil"/>
               <w:left w:val="nil"/>
@@ -1905,7 +1921,7 @@
         </w:tc>
         <w:tc>
           <w:tcPr>
-            <w:tcW w:w="2216" w:type="dxa"/>
+            <w:tcW w:w="2616" w:type="dxa"/>
             <w:tcBorders>
               <w:top w:val="nil"/>
               <w:left w:val="nil"/>
@@ -1962,15 +1978,33 @@
                 <w:rFonts w:ascii="Calibri" w:eastAsia="Times New Roman" w:hAnsi="Calibri" w:cs="Times New Roman"/>
                 <w:color w:val="006100"/>
               </w:rPr>
-              <w:t xml:space="preserve">&lt;- uncert. </w:t>
+              <w:t xml:space="preserve">&lt;- </w:t>
             </w:r>
+            <w:proofErr w:type="spellStart"/>
             <w:r>
               <w:rPr>
                 <w:rFonts w:ascii="Calibri" w:eastAsia="Times New Roman" w:hAnsi="Calibri" w:cs="Times New Roman"/>
                 <w:color w:val="006100"/>
               </w:rPr>
-              <w:t xml:space="preserve"> y-int</w:t>
+              <w:t>uncert</w:t>
             </w:r>
+            <w:proofErr w:type="spellEnd"/>
+            <w:r>
+              <w:rPr>
+                <w:rFonts w:ascii="Calibri" w:eastAsia="Times New Roman" w:hAnsi="Calibri" w:cs="Times New Roman"/>
+                <w:color w:val="006100"/>
+              </w:rPr>
+              <w:t xml:space="preserve"> of y-</w:t>
+            </w:r>
+            <w:proofErr w:type="spellStart"/>
+            <w:r>
+              <w:rPr>
+                <w:rFonts w:ascii="Calibri" w:eastAsia="Times New Roman" w:hAnsi="Calibri" w:cs="Times New Roman"/>
+                <w:color w:val="006100"/>
+              </w:rPr>
+              <w:t>int</w:t>
+            </w:r>
+            <w:proofErr w:type="spellEnd"/>
           </w:p>
         </w:tc>
         <w:tc>
@@ -2068,7 +2102,7 @@
         </w:tc>
         <w:tc>
           <w:tcPr>
-            <w:tcW w:w="2216" w:type="dxa"/>
+            <w:tcW w:w="2616" w:type="dxa"/>
             <w:tcBorders>
               <w:top w:val="nil"/>
               <w:left w:val="nil"/>
@@ -2224,7 +2258,7 @@
         </w:tc>
         <w:tc>
           <w:tcPr>
-            <w:tcW w:w="2216" w:type="dxa"/>
+            <w:tcW w:w="2616" w:type="dxa"/>
             <w:tcBorders>
               <w:top w:val="nil"/>
               <w:left w:val="nil"/>
@@ -2379,7 +2413,7 @@
         </w:tc>
         <w:tc>
           <w:tcPr>
-            <w:tcW w:w="2216" w:type="dxa"/>
+            <w:tcW w:w="2616" w:type="dxa"/>
             <w:tcBorders>
               <w:top w:val="nil"/>
               <w:left w:val="nil"/>
@@ -2491,6 +2525,40 @@
                 <w:color w:val="000000"/>
               </w:rPr>
             </w:pPr>
+            <w:r>
+              <w:rPr>
+                <w:rFonts w:ascii="Calibri" w:eastAsia="Times New Roman" w:hAnsi="Calibri" w:cs="Times New Roman"/>
+                <w:noProof/>
+                <w:color w:val="000000"/>
+              </w:rPr>
+              <w:drawing>
+                <wp:anchor distT="0" distB="0" distL="114300" distR="114300" simplePos="0" relativeHeight="251658240" behindDoc="0" locked="0" layoutInCell="1" allowOverlap="1">
+                  <wp:simplePos x="0" y="0"/>
+                  <wp:positionH relativeFrom="column">
+                    <wp:posOffset>19050</wp:posOffset>
+                  </wp:positionH>
+                  <wp:positionV relativeFrom="paragraph">
+                    <wp:posOffset>9525</wp:posOffset>
+                  </wp:positionV>
+                  <wp:extent cx="6400800" cy="3267075"/>
+                  <wp:effectExtent l="0" t="0" r="0" b="9525"/>
+                  <wp:wrapNone/>
+                  <wp:docPr id="1" name="Chart 1"/>
+                  <wp:cNvGraphicFramePr/>
+                  <a:graphic xmlns:a="http://schemas.openxmlformats.org/drawingml/2006/main">
+                    <a:graphicData uri="http://schemas.openxmlformats.org/drawingml/2006/chart">
+                      <c:chart xmlns:c="http://schemas.openxmlformats.org/drawingml/2006/chart" xmlns:r="http://schemas.openxmlformats.org/officeDocument/2006/relationships" r:id="rId4"/>
+                    </a:graphicData>
+                  </a:graphic>
+                  <wp14:sizeRelH relativeFrom="page">
+                    <wp14:pctWidth>0</wp14:pctWidth>
+                  </wp14:sizeRelH>
+                  <wp14:sizeRelV relativeFrom="page">
+                    <wp14:pctHeight>0</wp14:pctHeight>
+                  </wp14:sizeRelV>
+                </wp:anchor>
+              </w:drawing>
+            </w:r>
           </w:p>
           <w:tbl>
             <w:tblPr>
@@ -2526,7 +2594,7 @@
                 </w:tcPr>
                 <w:p>
                   <w:pPr>
-                    <w:framePr w:hSpace="180" w:wrap="around" w:vAnchor="text" w:hAnchor="margin" w:xAlign="center" w:y="-194"/>
+                    <w:framePr w:hSpace="180" w:wrap="around" w:hAnchor="margin" w:xAlign="center" w:y="-840"/>
                     <w:spacing w:after="0" w:line="240" w:lineRule="auto"/>
                     <w:rPr>
                       <w:rFonts w:ascii="Calibri" w:eastAsia="Times New Roman" w:hAnsi="Calibri" w:cs="Times New Roman"/>
@@ -2574,7 +2642,7 @@
         </w:tc>
         <w:tc>
           <w:tcPr>
-            <w:tcW w:w="2216" w:type="dxa"/>
+            <w:tcW w:w="2616" w:type="dxa"/>
             <w:tcBorders>
               <w:top w:val="nil"/>
               <w:left w:val="nil"/>
@@ -2704,7 +2772,7 @@
         </w:tc>
         <w:tc>
           <w:tcPr>
-            <w:tcW w:w="2216" w:type="dxa"/>
+            <w:tcW w:w="2616" w:type="dxa"/>
             <w:tcBorders>
               <w:top w:val="nil"/>
               <w:left w:val="nil"/>
@@ -2805,40 +2873,6 @@
                 <w:szCs w:val="20"/>
               </w:rPr>
             </w:pPr>
-            <w:r>
-              <w:rPr>
-                <w:rFonts w:ascii="Calibri" w:eastAsia="Times New Roman" w:hAnsi="Calibri" w:cs="Times New Roman"/>
-                <w:noProof/>
-                <w:color w:val="000000"/>
-              </w:rPr>
-              <w:drawing>
-                <wp:anchor distT="0" distB="0" distL="114300" distR="114300" simplePos="0" relativeHeight="251659264" behindDoc="0" locked="0" layoutInCell="1" allowOverlap="1" wp14:anchorId="2E9BD44B" wp14:editId="2B2C1491">
-                  <wp:simplePos x="0" y="0"/>
-                  <wp:positionH relativeFrom="column">
-                    <wp:posOffset>-52070</wp:posOffset>
-                  </wp:positionH>
-                  <wp:positionV relativeFrom="paragraph">
-                    <wp:posOffset>-411480</wp:posOffset>
-                  </wp:positionV>
-                  <wp:extent cx="6067425" cy="2943225"/>
-                  <wp:effectExtent l="0" t="0" r="0" b="0"/>
-                  <wp:wrapNone/>
-                  <wp:docPr id="3" name="Chart 3"/>
-                  <wp:cNvGraphicFramePr/>
-                  <a:graphic xmlns:a="http://schemas.openxmlformats.org/drawingml/2006/main">
-                    <a:graphicData uri="http://schemas.openxmlformats.org/drawingml/2006/chart">
-                      <c:chart xmlns:c="http://schemas.openxmlformats.org/drawingml/2006/chart" xmlns:r="http://schemas.openxmlformats.org/officeDocument/2006/relationships" r:id="rId4"/>
-                    </a:graphicData>
-                  </a:graphic>
-                  <wp14:sizeRelH relativeFrom="page">
-                    <wp14:pctWidth>0</wp14:pctWidth>
-                  </wp14:sizeRelH>
-                  <wp14:sizeRelV relativeFrom="page">
-                    <wp14:pctHeight>0</wp14:pctHeight>
-                  </wp14:sizeRelV>
-                </wp:anchor>
-              </w:drawing>
-            </w:r>
           </w:p>
         </w:tc>
         <w:tc>
@@ -2868,7 +2902,7 @@
         </w:tc>
         <w:tc>
           <w:tcPr>
-            <w:tcW w:w="2216" w:type="dxa"/>
+            <w:tcW w:w="2616" w:type="dxa"/>
             <w:tcBorders>
               <w:top w:val="nil"/>
               <w:left w:val="nil"/>
@@ -2998,7 +3032,7 @@
         </w:tc>
         <w:tc>
           <w:tcPr>
-            <w:tcW w:w="2216" w:type="dxa"/>
+            <w:tcW w:w="2616" w:type="dxa"/>
             <w:tcBorders>
               <w:top w:val="nil"/>
               <w:left w:val="nil"/>
@@ -3128,7 +3162,7 @@
         </w:tc>
         <w:tc>
           <w:tcPr>
-            <w:tcW w:w="2216" w:type="dxa"/>
+            <w:tcW w:w="2616" w:type="dxa"/>
             <w:tcBorders>
               <w:top w:val="nil"/>
               <w:left w:val="nil"/>
@@ -3258,7 +3292,7 @@
         </w:tc>
         <w:tc>
           <w:tcPr>
-            <w:tcW w:w="2216" w:type="dxa"/>
+            <w:tcW w:w="2616" w:type="dxa"/>
             <w:tcBorders>
               <w:top w:val="nil"/>
               <w:left w:val="nil"/>
@@ -3388,7 +3422,7 @@
         </w:tc>
         <w:tc>
           <w:tcPr>
-            <w:tcW w:w="2216" w:type="dxa"/>
+            <w:tcW w:w="2616" w:type="dxa"/>
             <w:tcBorders>
               <w:top w:val="nil"/>
               <w:left w:val="nil"/>
@@ -3518,7 +3552,7 @@
         </w:tc>
         <w:tc>
           <w:tcPr>
-            <w:tcW w:w="2216" w:type="dxa"/>
+            <w:tcW w:w="2616" w:type="dxa"/>
             <w:tcBorders>
               <w:top w:val="nil"/>
               <w:left w:val="nil"/>
@@ -3648,7 +3682,7 @@
         </w:tc>
         <w:tc>
           <w:tcPr>
-            <w:tcW w:w="2216" w:type="dxa"/>
+            <w:tcW w:w="2616" w:type="dxa"/>
             <w:tcBorders>
               <w:top w:val="nil"/>
               <w:left w:val="nil"/>
@@ -3778,7 +3812,7 @@
         </w:tc>
         <w:tc>
           <w:tcPr>
-            <w:tcW w:w="2216" w:type="dxa"/>
+            <w:tcW w:w="2616" w:type="dxa"/>
             <w:tcBorders>
               <w:top w:val="nil"/>
               <w:left w:val="nil"/>
@@ -3908,7 +3942,7 @@
         </w:tc>
         <w:tc>
           <w:tcPr>
-            <w:tcW w:w="2216" w:type="dxa"/>
+            <w:tcW w:w="2616" w:type="dxa"/>
             <w:tcBorders>
               <w:top w:val="nil"/>
               <w:left w:val="nil"/>
@@ -4038,7 +4072,7 @@
         </w:tc>
         <w:tc>
           <w:tcPr>
-            <w:tcW w:w="2216" w:type="dxa"/>
+            <w:tcW w:w="2616" w:type="dxa"/>
             <w:tcBorders>
               <w:top w:val="nil"/>
               <w:left w:val="nil"/>
@@ -4168,7 +4202,7 @@
         </w:tc>
         <w:tc>
           <w:tcPr>
-            <w:tcW w:w="2216" w:type="dxa"/>
+            <w:tcW w:w="2616" w:type="dxa"/>
             <w:tcBorders>
               <w:top w:val="nil"/>
               <w:left w:val="nil"/>
@@ -4298,7 +4332,7 @@
         </w:tc>
         <w:tc>
           <w:tcPr>
-            <w:tcW w:w="2216" w:type="dxa"/>
+            <w:tcW w:w="2616" w:type="dxa"/>
             <w:tcBorders>
               <w:top w:val="nil"/>
               <w:left w:val="nil"/>
@@ -4428,7 +4462,7 @@
         </w:tc>
         <w:tc>
           <w:tcPr>
-            <w:tcW w:w="2216" w:type="dxa"/>
+            <w:tcW w:w="2616" w:type="dxa"/>
             <w:tcBorders>
               <w:top w:val="nil"/>
               <w:left w:val="nil"/>
@@ -4558,7 +4592,397 @@
         </w:tc>
         <w:tc>
           <w:tcPr>
-            <w:tcW w:w="2216" w:type="dxa"/>
+            <w:tcW w:w="2616" w:type="dxa"/>
+            <w:tcBorders>
+              <w:top w:val="nil"/>
+              <w:left w:val="nil"/>
+              <w:bottom w:val="nil"/>
+              <w:right w:val="nil"/>
+            </w:tcBorders>
+            <w:shd w:val="clear" w:color="auto" w:fill="auto"/>
+            <w:noWrap/>
+            <w:vAlign w:val="bottom"/>
+            <w:hideMark/>
+          </w:tcPr>
+          <w:p>
+            <w:pPr>
+              <w:spacing w:after="0" w:line="240" w:lineRule="auto"/>
+              <w:rPr>
+                <w:rFonts w:ascii="Times New Roman" w:eastAsia="Times New Roman" w:hAnsi="Times New Roman" w:cs="Times New Roman"/>
+                <w:sz w:val="20"/>
+                <w:szCs w:val="20"/>
+              </w:rPr>
+            </w:pPr>
+          </w:p>
+        </w:tc>
+        <w:tc>
+          <w:tcPr>
+            <w:tcW w:w="1676" w:type="dxa"/>
+            <w:tcBorders>
+              <w:top w:val="nil"/>
+              <w:left w:val="nil"/>
+              <w:bottom w:val="nil"/>
+              <w:right w:val="nil"/>
+            </w:tcBorders>
+            <w:shd w:val="clear" w:color="auto" w:fill="auto"/>
+            <w:noWrap/>
+            <w:vAlign w:val="bottom"/>
+            <w:hideMark/>
+          </w:tcPr>
+          <w:p>
+            <w:pPr>
+              <w:spacing w:after="0" w:line="240" w:lineRule="auto"/>
+              <w:rPr>
+                <w:rFonts w:ascii="Times New Roman" w:eastAsia="Times New Roman" w:hAnsi="Times New Roman" w:cs="Times New Roman"/>
+                <w:sz w:val="20"/>
+                <w:szCs w:val="20"/>
+              </w:rPr>
+            </w:pPr>
+          </w:p>
+        </w:tc>
+        <w:tc>
+          <w:tcPr>
+            <w:tcW w:w="2716" w:type="dxa"/>
+            <w:tcBorders>
+              <w:top w:val="nil"/>
+              <w:left w:val="nil"/>
+              <w:bottom w:val="nil"/>
+              <w:right w:val="nil"/>
+            </w:tcBorders>
+            <w:shd w:val="clear" w:color="auto" w:fill="auto"/>
+            <w:noWrap/>
+            <w:vAlign w:val="bottom"/>
+            <w:hideMark/>
+          </w:tcPr>
+          <w:p>
+            <w:pPr>
+              <w:spacing w:after="0" w:line="240" w:lineRule="auto"/>
+              <w:rPr>
+                <w:rFonts w:ascii="Times New Roman" w:eastAsia="Times New Roman" w:hAnsi="Times New Roman" w:cs="Times New Roman"/>
+                <w:sz w:val="20"/>
+                <w:szCs w:val="20"/>
+              </w:rPr>
+            </w:pPr>
+          </w:p>
+        </w:tc>
+      </w:tr>
+      <w:tr>
+        <w:trPr>
+          <w:trHeight w:val="300"/>
+        </w:trPr>
+        <w:tc>
+          <w:tcPr>
+            <w:tcW w:w="1756" w:type="dxa"/>
+            <w:tcBorders>
+              <w:top w:val="nil"/>
+              <w:left w:val="nil"/>
+              <w:bottom w:val="nil"/>
+              <w:right w:val="nil"/>
+            </w:tcBorders>
+            <w:shd w:val="clear" w:color="auto" w:fill="auto"/>
+            <w:noWrap/>
+            <w:vAlign w:val="bottom"/>
+            <w:hideMark/>
+          </w:tcPr>
+          <w:p>
+            <w:pPr>
+              <w:spacing w:after="0" w:line="240" w:lineRule="auto"/>
+              <w:rPr>
+                <w:rFonts w:ascii="Times New Roman" w:eastAsia="Times New Roman" w:hAnsi="Times New Roman" w:cs="Times New Roman"/>
+                <w:sz w:val="20"/>
+                <w:szCs w:val="20"/>
+              </w:rPr>
+            </w:pPr>
+          </w:p>
+        </w:tc>
+        <w:tc>
+          <w:tcPr>
+            <w:tcW w:w="1636" w:type="dxa"/>
+            <w:tcBorders>
+              <w:top w:val="nil"/>
+              <w:left w:val="nil"/>
+              <w:bottom w:val="nil"/>
+              <w:right w:val="nil"/>
+            </w:tcBorders>
+            <w:shd w:val="clear" w:color="auto" w:fill="auto"/>
+            <w:noWrap/>
+            <w:vAlign w:val="bottom"/>
+            <w:hideMark/>
+          </w:tcPr>
+          <w:p>
+            <w:pPr>
+              <w:spacing w:after="0" w:line="240" w:lineRule="auto"/>
+              <w:rPr>
+                <w:rFonts w:ascii="Times New Roman" w:eastAsia="Times New Roman" w:hAnsi="Times New Roman" w:cs="Times New Roman"/>
+                <w:sz w:val="20"/>
+                <w:szCs w:val="20"/>
+              </w:rPr>
+            </w:pPr>
+          </w:p>
+        </w:tc>
+        <w:tc>
+          <w:tcPr>
+            <w:tcW w:w="2616" w:type="dxa"/>
+            <w:tcBorders>
+              <w:top w:val="nil"/>
+              <w:left w:val="nil"/>
+              <w:bottom w:val="nil"/>
+              <w:right w:val="nil"/>
+            </w:tcBorders>
+            <w:shd w:val="clear" w:color="auto" w:fill="auto"/>
+            <w:noWrap/>
+            <w:vAlign w:val="bottom"/>
+            <w:hideMark/>
+          </w:tcPr>
+          <w:p>
+            <w:pPr>
+              <w:spacing w:after="0" w:line="240" w:lineRule="auto"/>
+              <w:rPr>
+                <w:rFonts w:ascii="Times New Roman" w:eastAsia="Times New Roman" w:hAnsi="Times New Roman" w:cs="Times New Roman"/>
+                <w:sz w:val="20"/>
+                <w:szCs w:val="20"/>
+              </w:rPr>
+            </w:pPr>
+          </w:p>
+        </w:tc>
+        <w:tc>
+          <w:tcPr>
+            <w:tcW w:w="1676" w:type="dxa"/>
+            <w:tcBorders>
+              <w:top w:val="nil"/>
+              <w:left w:val="nil"/>
+              <w:bottom w:val="nil"/>
+              <w:right w:val="nil"/>
+            </w:tcBorders>
+            <w:shd w:val="clear" w:color="auto" w:fill="auto"/>
+            <w:noWrap/>
+            <w:vAlign w:val="bottom"/>
+            <w:hideMark/>
+          </w:tcPr>
+          <w:p>
+            <w:pPr>
+              <w:spacing w:after="0" w:line="240" w:lineRule="auto"/>
+              <w:rPr>
+                <w:rFonts w:ascii="Times New Roman" w:eastAsia="Times New Roman" w:hAnsi="Times New Roman" w:cs="Times New Roman"/>
+                <w:sz w:val="20"/>
+                <w:szCs w:val="20"/>
+              </w:rPr>
+            </w:pPr>
+          </w:p>
+        </w:tc>
+        <w:tc>
+          <w:tcPr>
+            <w:tcW w:w="2716" w:type="dxa"/>
+            <w:tcBorders>
+              <w:top w:val="nil"/>
+              <w:left w:val="nil"/>
+              <w:bottom w:val="nil"/>
+              <w:right w:val="nil"/>
+            </w:tcBorders>
+            <w:shd w:val="clear" w:color="auto" w:fill="auto"/>
+            <w:noWrap/>
+            <w:vAlign w:val="bottom"/>
+            <w:hideMark/>
+          </w:tcPr>
+          <w:p>
+            <w:pPr>
+              <w:spacing w:after="0" w:line="240" w:lineRule="auto"/>
+              <w:rPr>
+                <w:rFonts w:ascii="Times New Roman" w:eastAsia="Times New Roman" w:hAnsi="Times New Roman" w:cs="Times New Roman"/>
+                <w:sz w:val="20"/>
+                <w:szCs w:val="20"/>
+              </w:rPr>
+            </w:pPr>
+          </w:p>
+        </w:tc>
+      </w:tr>
+      <w:tr>
+        <w:trPr>
+          <w:trHeight w:val="300"/>
+        </w:trPr>
+        <w:tc>
+          <w:tcPr>
+            <w:tcW w:w="1756" w:type="dxa"/>
+            <w:tcBorders>
+              <w:top w:val="nil"/>
+              <w:left w:val="nil"/>
+              <w:bottom w:val="nil"/>
+              <w:right w:val="nil"/>
+            </w:tcBorders>
+            <w:shd w:val="clear" w:color="auto" w:fill="auto"/>
+            <w:noWrap/>
+            <w:vAlign w:val="bottom"/>
+            <w:hideMark/>
+          </w:tcPr>
+          <w:p>
+            <w:pPr>
+              <w:spacing w:after="0" w:line="240" w:lineRule="auto"/>
+              <w:rPr>
+                <w:rFonts w:ascii="Times New Roman" w:eastAsia="Times New Roman" w:hAnsi="Times New Roman" w:cs="Times New Roman"/>
+                <w:sz w:val="20"/>
+                <w:szCs w:val="20"/>
+              </w:rPr>
+            </w:pPr>
+          </w:p>
+        </w:tc>
+        <w:tc>
+          <w:tcPr>
+            <w:tcW w:w="1636" w:type="dxa"/>
+            <w:tcBorders>
+              <w:top w:val="nil"/>
+              <w:left w:val="nil"/>
+              <w:bottom w:val="nil"/>
+              <w:right w:val="nil"/>
+            </w:tcBorders>
+            <w:shd w:val="clear" w:color="auto" w:fill="auto"/>
+            <w:noWrap/>
+            <w:vAlign w:val="bottom"/>
+            <w:hideMark/>
+          </w:tcPr>
+          <w:p>
+            <w:pPr>
+              <w:spacing w:after="0" w:line="240" w:lineRule="auto"/>
+              <w:rPr>
+                <w:rFonts w:ascii="Times New Roman" w:eastAsia="Times New Roman" w:hAnsi="Times New Roman" w:cs="Times New Roman"/>
+                <w:sz w:val="20"/>
+                <w:szCs w:val="20"/>
+              </w:rPr>
+            </w:pPr>
+          </w:p>
+        </w:tc>
+        <w:tc>
+          <w:tcPr>
+            <w:tcW w:w="2616" w:type="dxa"/>
+            <w:tcBorders>
+              <w:top w:val="nil"/>
+              <w:left w:val="nil"/>
+              <w:bottom w:val="nil"/>
+              <w:right w:val="nil"/>
+            </w:tcBorders>
+            <w:shd w:val="clear" w:color="auto" w:fill="auto"/>
+            <w:noWrap/>
+            <w:vAlign w:val="bottom"/>
+            <w:hideMark/>
+          </w:tcPr>
+          <w:p>
+            <w:pPr>
+              <w:spacing w:after="0" w:line="240" w:lineRule="auto"/>
+              <w:rPr>
+                <w:rFonts w:ascii="Times New Roman" w:eastAsia="Times New Roman" w:hAnsi="Times New Roman" w:cs="Times New Roman"/>
+                <w:sz w:val="20"/>
+                <w:szCs w:val="20"/>
+              </w:rPr>
+            </w:pPr>
+          </w:p>
+        </w:tc>
+        <w:tc>
+          <w:tcPr>
+            <w:tcW w:w="1676" w:type="dxa"/>
+            <w:tcBorders>
+              <w:top w:val="nil"/>
+              <w:left w:val="nil"/>
+              <w:bottom w:val="nil"/>
+              <w:right w:val="nil"/>
+            </w:tcBorders>
+            <w:shd w:val="clear" w:color="auto" w:fill="auto"/>
+            <w:noWrap/>
+            <w:vAlign w:val="bottom"/>
+            <w:hideMark/>
+          </w:tcPr>
+          <w:p>
+            <w:pPr>
+              <w:spacing w:after="0" w:line="240" w:lineRule="auto"/>
+              <w:rPr>
+                <w:rFonts w:ascii="Times New Roman" w:eastAsia="Times New Roman" w:hAnsi="Times New Roman" w:cs="Times New Roman"/>
+                <w:sz w:val="20"/>
+                <w:szCs w:val="20"/>
+              </w:rPr>
+            </w:pPr>
+          </w:p>
+        </w:tc>
+        <w:tc>
+          <w:tcPr>
+            <w:tcW w:w="2716" w:type="dxa"/>
+            <w:tcBorders>
+              <w:top w:val="nil"/>
+              <w:left w:val="nil"/>
+              <w:bottom w:val="nil"/>
+              <w:right w:val="nil"/>
+            </w:tcBorders>
+            <w:shd w:val="clear" w:color="auto" w:fill="auto"/>
+            <w:noWrap/>
+            <w:vAlign w:val="bottom"/>
+            <w:hideMark/>
+          </w:tcPr>
+          <w:p>
+            <w:pPr>
+              <w:spacing w:after="0" w:line="240" w:lineRule="auto"/>
+              <w:rPr>
+                <w:rFonts w:ascii="Times New Roman" w:eastAsia="Times New Roman" w:hAnsi="Times New Roman" w:cs="Times New Roman"/>
+                <w:sz w:val="20"/>
+                <w:szCs w:val="20"/>
+              </w:rPr>
+            </w:pPr>
+          </w:p>
+        </w:tc>
+      </w:tr>
+      <w:tr>
+        <w:trPr>
+          <w:trHeight w:val="300"/>
+        </w:trPr>
+        <w:tc>
+          <w:tcPr>
+            <w:tcW w:w="1756" w:type="dxa"/>
+            <w:tcBorders>
+              <w:top w:val="nil"/>
+              <w:left w:val="nil"/>
+              <w:bottom w:val="nil"/>
+              <w:right w:val="nil"/>
+            </w:tcBorders>
+            <w:shd w:val="clear" w:color="auto" w:fill="auto"/>
+            <w:noWrap/>
+            <w:vAlign w:val="bottom"/>
+            <w:hideMark/>
+          </w:tcPr>
+          <w:p>
+            <w:pPr>
+              <w:spacing w:after="0" w:line="240" w:lineRule="auto"/>
+              <w:rPr>
+                <w:rFonts w:ascii="Times New Roman" w:eastAsia="Times New Roman" w:hAnsi="Times New Roman" w:cs="Times New Roman"/>
+                <w:sz w:val="20"/>
+                <w:szCs w:val="20"/>
+              </w:rPr>
+            </w:pPr>
+          </w:p>
+        </w:tc>
+        <w:tc>
+          <w:tcPr>
+            <w:tcW w:w="1636" w:type="dxa"/>
+            <w:tcBorders>
+              <w:top w:val="nil"/>
+              <w:left w:val="nil"/>
+              <w:bottom w:val="nil"/>
+              <w:right w:val="nil"/>
+            </w:tcBorders>
+            <w:shd w:val="clear" w:color="auto" w:fill="auto"/>
+            <w:noWrap/>
+            <w:vAlign w:val="bottom"/>
+            <w:hideMark/>
+          </w:tcPr>
+          <w:p>
+            <w:pPr>
+              <w:spacing w:after="0" w:line="240" w:lineRule="auto"/>
+              <w:rPr>
+                <w:rFonts w:ascii="Times New Roman" w:eastAsia="Times New Roman" w:hAnsi="Times New Roman" w:cs="Times New Roman"/>
+                <w:sz w:val="20"/>
+                <w:szCs w:val="20"/>
+              </w:rPr>
+            </w:pPr>
+          </w:p>
+        </w:tc>
+        <w:tc>
+          <w:tcPr>
+            <w:tcW w:w="2616" w:type="dxa"/>
             <w:tcBorders>
               <w:top w:val="nil"/>
               <w:left w:val="nil"/>
@@ -4634,6 +5058,8 @@
       </w:tr>
     </w:tbl>
     <w:p>
+      <w:bookmarkStart w:id="0" w:name="_GoBack"/>
+      <w:bookmarkEnd w:id="0"/>
       <w:r>
         <w:t xml:space="preserve">A1. Yes, the values are reasonable. </w:t>
       </w:r>
@@ -4682,8 +5108,6 @@
       </w:r>
     </w:p>
     <w:p>
-      <w:bookmarkStart w:id="0" w:name="_GoBack"/>
-      <w:bookmarkEnd w:id="0"/>
       <w:r>
         <w:t>rmcmillan1@mail.usf.edu</w:t>
       </w:r>
@@ -5342,11 +5766,11 @@
           <c:showPercent val="0"/>
           <c:showBubbleSize val="0"/>
         </c:dLbls>
-        <c:axId val="663217712"/>
-        <c:axId val="663218104"/>
+        <c:axId val="472204712"/>
+        <c:axId val="472205496"/>
       </c:scatterChart>
       <c:valAx>
-        <c:axId val="663217712"/>
+        <c:axId val="472204712"/>
         <c:scaling>
           <c:orientation val="minMax"/>
         </c:scaling>
@@ -5459,12 +5883,12 @@
             <a:endParaRPr lang="en-US"/>
           </a:p>
         </c:txPr>
-        <c:crossAx val="663218104"/>
+        <c:crossAx val="472205496"/>
         <c:crosses val="autoZero"/>
         <c:crossBetween val="midCat"/>
       </c:valAx>
       <c:valAx>
-        <c:axId val="663218104"/>
+        <c:axId val="472205496"/>
         <c:scaling>
           <c:orientation val="minMax"/>
         </c:scaling>
@@ -5576,7 +6000,7 @@
             <a:endParaRPr lang="en-US"/>
           </a:p>
         </c:txPr>
-        <c:crossAx val="663217712"/>
+        <c:crossAx val="472204712"/>
         <c:crosses val="autoZero"/>
         <c:crossBetween val="midCat"/>
       </c:valAx>

</xml_diff>